<commit_message>
Subo mitad de sprint 4.
</commit_message>
<xml_diff>
--- a/Sprints/Sprint4/Sprint4.docx
+++ b/Sprints/Sprint4/Sprint4.docx
@@ -6,16 +6,28 @@
       <w:pPr>
         <w:rPr>
           <w:b/>
+          <w:sz w:val="40"/>
+          <w:szCs w:val="40"/>
           <w:u w:val="single"/>
         </w:rPr>
       </w:pPr>
       <w:r>
+        <w:rPr>
+          <w:b/>
+          <w:sz w:val="40"/>
+          <w:szCs w:val="40"/>
+          <w:u w:val="single"/>
+        </w:rPr>
+        <w:t>Calendario Sprint 4</w:t>
+      </w:r>
+    </w:p>
+    <w:p>
+      <w:pPr>
         <w:rPr>
           <w:b/>
           <w:u w:val="single"/>
         </w:rPr>
-        <w:t>Calendario Sprint 4</w:t>
-      </w:r>
+      </w:pPr>
     </w:p>
     <w:tbl>
       <w:tblPr>
@@ -36,8 +48,8 @@
         <w:gridCol w:w="1594"/>
         <w:gridCol w:w="1417"/>
         <w:gridCol w:w="1134"/>
-        <w:gridCol w:w="957"/>
-        <w:gridCol w:w="1353"/>
+        <w:gridCol w:w="1018"/>
+        <w:gridCol w:w="1292"/>
         <w:gridCol w:w="1317"/>
       </w:tblGrid>
       <w:tr>
@@ -127,13 +139,21 @@
                 <w:sz w:val="20"/>
                 <w:szCs w:val="20"/>
               </w:rPr>
+              <w:t>1</w:t>
+            </w:r>
+            <w:r>
+              <w:rPr>
+                <w:rFonts w:eastAsia="Times New Roman"/>
+                <w:sz w:val="20"/>
+                <w:szCs w:val="20"/>
+              </w:rPr>
               <w:t>5</w:t>
             </w:r>
           </w:p>
         </w:tc>
         <w:tc>
           <w:tcPr>
-            <w:tcW w:w="957" w:type="dxa"/>
+            <w:tcW w:w="1018" w:type="dxa"/>
             <w:shd w:val="clear" w:color="auto" w:fill="auto"/>
             <w:vAlign w:val="center"/>
           </w:tcPr>
@@ -152,13 +172,13 @@
                 <w:sz w:val="20"/>
                 <w:szCs w:val="20"/>
               </w:rPr>
-              <w:t>Sin realizar</w:t>
+              <w:t>Realizado</w:t>
             </w:r>
           </w:p>
         </w:tc>
         <w:tc>
           <w:tcPr>
-            <w:tcW w:w="1353" w:type="dxa"/>
+            <w:tcW w:w="1292" w:type="dxa"/>
             <w:shd w:val="clear" w:color="auto" w:fill="auto"/>
             <w:vAlign w:val="center"/>
           </w:tcPr>
@@ -314,7 +334,7 @@
         </w:tc>
         <w:tc>
           <w:tcPr>
-            <w:tcW w:w="957" w:type="dxa"/>
+            <w:tcW w:w="1018" w:type="dxa"/>
             <w:shd w:val="clear" w:color="auto" w:fill="auto"/>
             <w:vAlign w:val="center"/>
           </w:tcPr>
@@ -339,7 +359,7 @@
         </w:tc>
         <w:tc>
           <w:tcPr>
-            <w:tcW w:w="1353" w:type="dxa"/>
+            <w:tcW w:w="1292" w:type="dxa"/>
             <w:shd w:val="clear" w:color="auto" w:fill="auto"/>
             <w:vAlign w:val="center"/>
           </w:tcPr>
@@ -403,13 +423,25 @@
       </w:r>
       <w:proofErr w:type="spellEnd"/>
       <w:r>
-        <w:t xml:space="preserve"> sprint3:</w:t>
+        <w:t xml:space="preserve"> sprint</w:t>
+      </w:r>
+      <w:r>
+        <w:t>4</w:t>
+      </w:r>
+      <w:r>
+        <w:t>:</w:t>
       </w:r>
     </w:p>
     <w:p/>
     <w:p>
       <w:r>
-        <w:t>Hitos Sprint3:</w:t>
+        <w:t>Hitos Sprint</w:t>
+      </w:r>
+      <w:r>
+        <w:t>4</w:t>
+      </w:r>
+      <w:r>
+        <w:t>:</w:t>
       </w:r>
     </w:p>
     <w:p>
@@ -441,7 +473,3930 @@
         <w:t>Diseño de base de datos</w:t>
       </w:r>
     </w:p>
+    <w:p>
+      <w:pPr>
+        <w:rPr>
+          <w:b/>
+          <w:u w:val="single"/>
+        </w:rPr>
+      </w:pPr>
+      <w:r>
+        <w:rPr>
+          <w:b/>
+          <w:noProof/>
+          <w:u w:val="single"/>
+          <w:lang w:eastAsia="es-AR"/>
+        </w:rPr>
+        <w:drawing>
+          <wp:inline distT="0" distB="0" distL="0" distR="0">
+            <wp:extent cx="5400040" cy="3771265"/>
+            <wp:effectExtent l="19050" t="0" r="0" b="0"/>
+            <wp:docPr id="1" name="0 Imagen" descr="Diagrama Relacional DB.png"/>
+            <wp:cNvGraphicFramePr>
+              <a:graphicFrameLocks xmlns:a="http://schemas.openxmlformats.org/drawingml/2006/main" noChangeAspect="1"/>
+            </wp:cNvGraphicFramePr>
+            <a:graphic xmlns:a="http://schemas.openxmlformats.org/drawingml/2006/main">
+              <a:graphicData uri="http://schemas.openxmlformats.org/drawingml/2006/picture">
+                <pic:pic xmlns:pic="http://schemas.openxmlformats.org/drawingml/2006/picture">
+                  <pic:nvPicPr>
+                    <pic:cNvPr id="0" name="Diagrama Relacional DB.png"/>
+                    <pic:cNvPicPr/>
+                  </pic:nvPicPr>
+                  <pic:blipFill>
+                    <a:blip r:embed="rId4" cstate="print"/>
+                    <a:stretch>
+                      <a:fillRect/>
+                    </a:stretch>
+                  </pic:blipFill>
+                  <pic:spPr>
+                    <a:xfrm>
+                      <a:off x="0" y="0"/>
+                      <a:ext cx="5400040" cy="3771265"/>
+                    </a:xfrm>
+                    <a:prstGeom prst="rect">
+                      <a:avLst/>
+                    </a:prstGeom>
+                  </pic:spPr>
+                </pic:pic>
+              </a:graphicData>
+            </a:graphic>
+          </wp:inline>
+        </w:drawing>
+      </w:r>
+    </w:p>
+    <w:p>
+      <w:r>
+        <w:t xml:space="preserve">Es un bosquejo de cómo debería ser el diagrama relacional de la base de datos del proyecto, obviamente a medida que crezca iterativamente mas el proyecto, el mismo </w:t>
+      </w:r>
+      <w:proofErr w:type="spellStart"/>
+      <w:r>
+        <w:t>ira</w:t>
+      </w:r>
+      <w:proofErr w:type="spellEnd"/>
+      <w:r>
+        <w:t xml:space="preserve"> creciendo a nivel de detalle y de entidades.</w:t>
+      </w:r>
+    </w:p>
+    <w:p>
+      <w:pPr>
+        <w:rPr>
+          <w:b/>
+          <w:u w:val="single"/>
+        </w:rPr>
+      </w:pPr>
+      <w:r>
+        <w:rPr>
+          <w:b/>
+          <w:u w:val="single"/>
+        </w:rPr>
+        <w:t>Sentencias SQL</w:t>
+      </w:r>
+    </w:p>
+    <w:p>
+      <w:r>
+        <w:t>En las siguientes sentencias escritas en SQL se detalla bien lo que serian los campos y las tablas para la base de datos anterior.</w:t>
+      </w:r>
+    </w:p>
     <w:p/>
+    <w:p/>
+    <w:p>
+      <w:pPr>
+        <w:rPr>
+          <w:sz w:val="16"/>
+          <w:szCs w:val="16"/>
+        </w:rPr>
+      </w:pPr>
+      <w:r>
+        <w:rPr>
+          <w:sz w:val="16"/>
+          <w:szCs w:val="16"/>
+        </w:rPr>
+        <w:t>--</w:t>
+      </w:r>
+    </w:p>
+    <w:p>
+      <w:pPr>
+        <w:rPr>
+          <w:sz w:val="16"/>
+          <w:szCs w:val="16"/>
+        </w:rPr>
+      </w:pPr>
+      <w:r>
+        <w:rPr>
+          <w:sz w:val="16"/>
+          <w:szCs w:val="16"/>
+        </w:rPr>
+        <w:t xml:space="preserve">-- </w:t>
+      </w:r>
+      <w:r>
+        <w:rPr>
+          <w:b/>
+          <w:sz w:val="16"/>
+          <w:szCs w:val="16"/>
+        </w:rPr>
+        <w:t>Base de datos: `</w:t>
+      </w:r>
+      <w:proofErr w:type="spellStart"/>
+      <w:r>
+        <w:rPr>
+          <w:b/>
+          <w:sz w:val="16"/>
+          <w:szCs w:val="16"/>
+        </w:rPr>
+        <w:t>testDB</w:t>
+      </w:r>
+      <w:proofErr w:type="spellEnd"/>
+      <w:r>
+        <w:rPr>
+          <w:b/>
+          <w:sz w:val="16"/>
+          <w:szCs w:val="16"/>
+        </w:rPr>
+        <w:t>`</w:t>
+      </w:r>
+    </w:p>
+    <w:p>
+      <w:pPr>
+        <w:rPr>
+          <w:sz w:val="16"/>
+          <w:szCs w:val="16"/>
+          <w:lang w:val="en-US"/>
+        </w:rPr>
+      </w:pPr>
+      <w:r>
+        <w:rPr>
+          <w:sz w:val="16"/>
+          <w:szCs w:val="16"/>
+          <w:lang w:val="en-US"/>
+        </w:rPr>
+        <w:t>--</w:t>
+      </w:r>
+    </w:p>
+    <w:p>
+      <w:pPr>
+        <w:rPr>
+          <w:sz w:val="16"/>
+          <w:szCs w:val="16"/>
+          <w:lang w:val="en-US"/>
+        </w:rPr>
+      </w:pPr>
+      <w:r>
+        <w:rPr>
+          <w:sz w:val="16"/>
+          <w:szCs w:val="16"/>
+          <w:lang w:val="en-US"/>
+        </w:rPr>
+        <w:t>CREATE DATABASE IF NOT EXISTS `</w:t>
+      </w:r>
+      <w:proofErr w:type="spellStart"/>
+      <w:r>
+        <w:rPr>
+          <w:sz w:val="16"/>
+          <w:szCs w:val="16"/>
+          <w:lang w:val="en-US"/>
+        </w:rPr>
+        <w:t>testDB</w:t>
+      </w:r>
+      <w:proofErr w:type="spellEnd"/>
+      <w:r>
+        <w:rPr>
+          <w:sz w:val="16"/>
+          <w:szCs w:val="16"/>
+          <w:lang w:val="en-US"/>
+        </w:rPr>
+        <w:t>` DEFAULT CHARACTER SET latin1 COLLATE latin1_swedish_ci;</w:t>
+      </w:r>
+    </w:p>
+    <w:p>
+      <w:pPr>
+        <w:rPr>
+          <w:sz w:val="16"/>
+          <w:szCs w:val="16"/>
+        </w:rPr>
+      </w:pPr>
+      <w:r>
+        <w:rPr>
+          <w:sz w:val="16"/>
+          <w:szCs w:val="16"/>
+        </w:rPr>
+        <w:t>USE `</w:t>
+      </w:r>
+      <w:proofErr w:type="spellStart"/>
+      <w:r>
+        <w:rPr>
+          <w:sz w:val="16"/>
+          <w:szCs w:val="16"/>
+        </w:rPr>
+        <w:t>testDB</w:t>
+      </w:r>
+      <w:proofErr w:type="spellEnd"/>
+      <w:r>
+        <w:rPr>
+          <w:sz w:val="16"/>
+          <w:szCs w:val="16"/>
+        </w:rPr>
+        <w:t>`;</w:t>
+      </w:r>
+    </w:p>
+    <w:p>
+      <w:pPr>
+        <w:rPr>
+          <w:sz w:val="16"/>
+          <w:szCs w:val="16"/>
+        </w:rPr>
+      </w:pPr>
+    </w:p>
+    <w:p>
+      <w:pPr>
+        <w:rPr>
+          <w:sz w:val="16"/>
+          <w:szCs w:val="16"/>
+        </w:rPr>
+      </w:pPr>
+      <w:r>
+        <w:rPr>
+          <w:sz w:val="16"/>
+          <w:szCs w:val="16"/>
+        </w:rPr>
+        <w:t>-- --------------------------------------------------------</w:t>
+      </w:r>
+    </w:p>
+    <w:p>
+      <w:pPr>
+        <w:rPr>
+          <w:sz w:val="16"/>
+          <w:szCs w:val="16"/>
+        </w:rPr>
+      </w:pPr>
+    </w:p>
+    <w:p>
+      <w:pPr>
+        <w:rPr>
+          <w:sz w:val="16"/>
+          <w:szCs w:val="16"/>
+        </w:rPr>
+      </w:pPr>
+    </w:p>
+    <w:p>
+      <w:pPr>
+        <w:rPr>
+          <w:sz w:val="16"/>
+          <w:szCs w:val="16"/>
+        </w:rPr>
+      </w:pPr>
+      <w:r>
+        <w:rPr>
+          <w:sz w:val="16"/>
+          <w:szCs w:val="16"/>
+        </w:rPr>
+        <w:lastRenderedPageBreak/>
+        <w:t>--</w:t>
+      </w:r>
+    </w:p>
+    <w:p>
+      <w:pPr>
+        <w:rPr>
+          <w:sz w:val="16"/>
+          <w:szCs w:val="16"/>
+        </w:rPr>
+      </w:pPr>
+      <w:r>
+        <w:rPr>
+          <w:sz w:val="16"/>
+          <w:szCs w:val="16"/>
+        </w:rPr>
+        <w:t xml:space="preserve">-- </w:t>
+      </w:r>
+      <w:r>
+        <w:rPr>
+          <w:b/>
+          <w:sz w:val="16"/>
+          <w:szCs w:val="16"/>
+        </w:rPr>
+        <w:t>Estructura de tabla para la tabla `clientes`</w:t>
+      </w:r>
+    </w:p>
+    <w:p>
+      <w:pPr>
+        <w:rPr>
+          <w:sz w:val="16"/>
+          <w:szCs w:val="16"/>
+          <w:lang w:val="en-US"/>
+        </w:rPr>
+      </w:pPr>
+      <w:r>
+        <w:rPr>
+          <w:sz w:val="16"/>
+          <w:szCs w:val="16"/>
+          <w:lang w:val="en-US"/>
+        </w:rPr>
+        <w:t>--</w:t>
+      </w:r>
+    </w:p>
+    <w:p>
+      <w:pPr>
+        <w:rPr>
+          <w:sz w:val="16"/>
+          <w:szCs w:val="16"/>
+          <w:lang w:val="en-US"/>
+        </w:rPr>
+      </w:pPr>
+    </w:p>
+    <w:p>
+      <w:pPr>
+        <w:rPr>
+          <w:sz w:val="16"/>
+          <w:szCs w:val="16"/>
+          <w:lang w:val="en-US"/>
+        </w:rPr>
+      </w:pPr>
+      <w:r>
+        <w:rPr>
+          <w:sz w:val="16"/>
+          <w:szCs w:val="16"/>
+          <w:lang w:val="en-US"/>
+        </w:rPr>
+        <w:t>CREATE TABLE IF NOT EXISTS `</w:t>
+      </w:r>
+      <w:proofErr w:type="spellStart"/>
+      <w:r>
+        <w:rPr>
+          <w:sz w:val="16"/>
+          <w:szCs w:val="16"/>
+          <w:lang w:val="en-US"/>
+        </w:rPr>
+        <w:t>clientes</w:t>
+      </w:r>
+      <w:proofErr w:type="spellEnd"/>
+      <w:r>
+        <w:rPr>
+          <w:sz w:val="16"/>
+          <w:szCs w:val="16"/>
+          <w:lang w:val="en-US"/>
+        </w:rPr>
+        <w:t>` (</w:t>
+      </w:r>
+    </w:p>
+    <w:p>
+      <w:pPr>
+        <w:rPr>
+          <w:sz w:val="16"/>
+          <w:szCs w:val="16"/>
+          <w:lang w:val="en-US"/>
+        </w:rPr>
+      </w:pPr>
+      <w:r>
+        <w:rPr>
+          <w:sz w:val="16"/>
+          <w:szCs w:val="16"/>
+          <w:lang w:val="en-US"/>
+        </w:rPr>
+        <w:t xml:space="preserve">  `Index` </w:t>
+      </w:r>
+      <w:proofErr w:type="spellStart"/>
+      <w:proofErr w:type="gramStart"/>
+      <w:r>
+        <w:rPr>
+          <w:sz w:val="16"/>
+          <w:szCs w:val="16"/>
+          <w:lang w:val="en-US"/>
+        </w:rPr>
+        <w:t>int</w:t>
+      </w:r>
+      <w:proofErr w:type="spellEnd"/>
+      <w:r>
+        <w:rPr>
+          <w:sz w:val="16"/>
+          <w:szCs w:val="16"/>
+          <w:lang w:val="en-US"/>
+        </w:rPr>
+        <w:t>(</w:t>
+      </w:r>
+      <w:proofErr w:type="gramEnd"/>
+      <w:r>
+        <w:rPr>
+          <w:sz w:val="16"/>
+          <w:szCs w:val="16"/>
+          <w:lang w:val="en-US"/>
+        </w:rPr>
+        <w:t>11) unsigned NOT NULL AUTO_INCREMENT,</w:t>
+      </w:r>
+    </w:p>
+    <w:p>
+      <w:pPr>
+        <w:rPr>
+          <w:sz w:val="16"/>
+          <w:szCs w:val="16"/>
+          <w:lang w:val="en-US"/>
+        </w:rPr>
+      </w:pPr>
+      <w:r>
+        <w:rPr>
+          <w:sz w:val="16"/>
+          <w:szCs w:val="16"/>
+          <w:lang w:val="en-US"/>
+        </w:rPr>
+        <w:t xml:space="preserve">  `</w:t>
+      </w:r>
+      <w:proofErr w:type="spellStart"/>
+      <w:r>
+        <w:rPr>
+          <w:sz w:val="16"/>
+          <w:szCs w:val="16"/>
+          <w:lang w:val="en-US"/>
+        </w:rPr>
+        <w:t>Cliente</w:t>
+      </w:r>
+      <w:proofErr w:type="spellEnd"/>
+      <w:r>
+        <w:rPr>
+          <w:sz w:val="16"/>
+          <w:szCs w:val="16"/>
+          <w:lang w:val="en-US"/>
+        </w:rPr>
+        <w:t>` text NOT NULL,</w:t>
+      </w:r>
+    </w:p>
+    <w:p>
+      <w:pPr>
+        <w:rPr>
+          <w:sz w:val="16"/>
+          <w:szCs w:val="16"/>
+          <w:lang w:val="en-US"/>
+        </w:rPr>
+      </w:pPr>
+      <w:r>
+        <w:rPr>
+          <w:sz w:val="16"/>
+          <w:szCs w:val="16"/>
+          <w:lang w:val="en-US"/>
+        </w:rPr>
+        <w:t xml:space="preserve">  `</w:t>
+      </w:r>
+      <w:proofErr w:type="spellStart"/>
+      <w:r>
+        <w:rPr>
+          <w:sz w:val="16"/>
+          <w:szCs w:val="16"/>
+          <w:lang w:val="en-US"/>
+        </w:rPr>
+        <w:t>Direccion</w:t>
+      </w:r>
+      <w:proofErr w:type="spellEnd"/>
+      <w:r>
+        <w:rPr>
+          <w:sz w:val="16"/>
+          <w:szCs w:val="16"/>
+          <w:lang w:val="en-US"/>
+        </w:rPr>
+        <w:t>` text NOT NULL,</w:t>
+      </w:r>
+    </w:p>
+    <w:p>
+      <w:pPr>
+        <w:rPr>
+          <w:sz w:val="16"/>
+          <w:szCs w:val="16"/>
+          <w:lang w:val="en-US"/>
+        </w:rPr>
+      </w:pPr>
+      <w:r>
+        <w:rPr>
+          <w:sz w:val="16"/>
+          <w:szCs w:val="16"/>
+          <w:lang w:val="en-US"/>
+        </w:rPr>
+        <w:t xml:space="preserve">  `</w:t>
+      </w:r>
+      <w:proofErr w:type="spellStart"/>
+      <w:r>
+        <w:rPr>
+          <w:sz w:val="16"/>
+          <w:szCs w:val="16"/>
+          <w:lang w:val="en-US"/>
+        </w:rPr>
+        <w:t>Localidad</w:t>
+      </w:r>
+      <w:proofErr w:type="spellEnd"/>
+      <w:r>
+        <w:rPr>
+          <w:sz w:val="16"/>
+          <w:szCs w:val="16"/>
+          <w:lang w:val="en-US"/>
+        </w:rPr>
+        <w:t>` text NOT NULL,</w:t>
+      </w:r>
+    </w:p>
+    <w:p>
+      <w:pPr>
+        <w:rPr>
+          <w:sz w:val="16"/>
+          <w:szCs w:val="16"/>
+          <w:lang w:val="en-US"/>
+        </w:rPr>
+      </w:pPr>
+      <w:r>
+        <w:rPr>
+          <w:sz w:val="16"/>
+          <w:szCs w:val="16"/>
+          <w:lang w:val="en-US"/>
+        </w:rPr>
+        <w:t xml:space="preserve">  `C.P</w:t>
+      </w:r>
+      <w:proofErr w:type="gramStart"/>
+      <w:r>
+        <w:rPr>
+          <w:sz w:val="16"/>
+          <w:szCs w:val="16"/>
+          <w:lang w:val="en-US"/>
+        </w:rPr>
+        <w:t>.`</w:t>
+      </w:r>
+      <w:proofErr w:type="gramEnd"/>
+      <w:r>
+        <w:rPr>
+          <w:sz w:val="16"/>
+          <w:szCs w:val="16"/>
+          <w:lang w:val="en-US"/>
+        </w:rPr>
+        <w:t xml:space="preserve"> </w:t>
+      </w:r>
+      <w:proofErr w:type="spellStart"/>
+      <w:r>
+        <w:rPr>
+          <w:sz w:val="16"/>
+          <w:szCs w:val="16"/>
+          <w:lang w:val="en-US"/>
+        </w:rPr>
+        <w:t>int</w:t>
+      </w:r>
+      <w:proofErr w:type="spellEnd"/>
+      <w:r>
+        <w:rPr>
+          <w:sz w:val="16"/>
+          <w:szCs w:val="16"/>
+          <w:lang w:val="en-US"/>
+        </w:rPr>
+        <w:t>(11) NOT NULL,</w:t>
+      </w:r>
+    </w:p>
+    <w:p>
+      <w:pPr>
+        <w:rPr>
+          <w:sz w:val="16"/>
+          <w:szCs w:val="16"/>
+          <w:lang w:val="en-US"/>
+        </w:rPr>
+      </w:pPr>
+      <w:r>
+        <w:rPr>
+          <w:sz w:val="16"/>
+          <w:szCs w:val="16"/>
+          <w:lang w:val="en-US"/>
+        </w:rPr>
+        <w:t xml:space="preserve">  `</w:t>
+      </w:r>
+      <w:proofErr w:type="spellStart"/>
+      <w:r>
+        <w:rPr>
+          <w:sz w:val="16"/>
+          <w:szCs w:val="16"/>
+          <w:lang w:val="en-US"/>
+        </w:rPr>
+        <w:t>Provincia</w:t>
+      </w:r>
+      <w:proofErr w:type="spellEnd"/>
+      <w:r>
+        <w:rPr>
+          <w:sz w:val="16"/>
+          <w:szCs w:val="16"/>
+          <w:lang w:val="en-US"/>
+        </w:rPr>
+        <w:t>` text NOT NULL,</w:t>
+      </w:r>
+    </w:p>
+    <w:p>
+      <w:pPr>
+        <w:rPr>
+          <w:sz w:val="16"/>
+          <w:szCs w:val="16"/>
+          <w:lang w:val="en-US"/>
+        </w:rPr>
+      </w:pPr>
+      <w:r>
+        <w:rPr>
+          <w:sz w:val="16"/>
+          <w:szCs w:val="16"/>
+          <w:lang w:val="en-US"/>
+        </w:rPr>
+        <w:t xml:space="preserve">  `I.V.A</w:t>
+      </w:r>
+      <w:proofErr w:type="gramStart"/>
+      <w:r>
+        <w:rPr>
+          <w:sz w:val="16"/>
+          <w:szCs w:val="16"/>
+          <w:lang w:val="en-US"/>
+        </w:rPr>
+        <w:t>.`</w:t>
+      </w:r>
+      <w:proofErr w:type="gramEnd"/>
+      <w:r>
+        <w:rPr>
+          <w:sz w:val="16"/>
+          <w:szCs w:val="16"/>
+          <w:lang w:val="en-US"/>
+        </w:rPr>
+        <w:t xml:space="preserve"> text NOT NULL,</w:t>
+      </w:r>
+    </w:p>
+    <w:p>
+      <w:pPr>
+        <w:rPr>
+          <w:sz w:val="16"/>
+          <w:szCs w:val="16"/>
+          <w:lang w:val="en-US"/>
+        </w:rPr>
+      </w:pPr>
+      <w:r>
+        <w:rPr>
+          <w:sz w:val="16"/>
+          <w:szCs w:val="16"/>
+          <w:lang w:val="en-US"/>
+        </w:rPr>
+        <w:t xml:space="preserve">  `CUIT` text NOT NULL,</w:t>
+      </w:r>
+    </w:p>
+    <w:p>
+      <w:pPr>
+        <w:rPr>
+          <w:sz w:val="16"/>
+          <w:szCs w:val="16"/>
+          <w:lang w:val="en-US"/>
+        </w:rPr>
+      </w:pPr>
+      <w:r>
+        <w:rPr>
+          <w:sz w:val="16"/>
+          <w:szCs w:val="16"/>
+          <w:lang w:val="en-US"/>
+        </w:rPr>
+        <w:t xml:space="preserve">  PRIMARY KEY (`Index`)</w:t>
+      </w:r>
+    </w:p>
+    <w:p>
+      <w:pPr>
+        <w:rPr>
+          <w:sz w:val="16"/>
+          <w:szCs w:val="16"/>
+          <w:lang w:val="en-US"/>
+        </w:rPr>
+      </w:pPr>
+      <w:r>
+        <w:rPr>
+          <w:sz w:val="16"/>
+          <w:szCs w:val="16"/>
+          <w:lang w:val="en-US"/>
+        </w:rPr>
+        <w:t>) ENGINE=</w:t>
+      </w:r>
+      <w:proofErr w:type="spellStart"/>
+      <w:r>
+        <w:rPr>
+          <w:sz w:val="16"/>
+          <w:szCs w:val="16"/>
+          <w:lang w:val="en-US"/>
+        </w:rPr>
+        <w:t>MyISAM</w:t>
+      </w:r>
+      <w:proofErr w:type="spellEnd"/>
+      <w:r>
+        <w:rPr>
+          <w:sz w:val="16"/>
+          <w:szCs w:val="16"/>
+          <w:lang w:val="en-US"/>
+        </w:rPr>
+        <w:t xml:space="preserve"> DEFAULT CHARSET=utf8 AUTO_INCREMENT=</w:t>
+      </w:r>
+      <w:proofErr w:type="gramStart"/>
+      <w:r>
+        <w:rPr>
+          <w:sz w:val="16"/>
+          <w:szCs w:val="16"/>
+          <w:lang w:val="en-US"/>
+        </w:rPr>
+        <w:t>1 ;</w:t>
+      </w:r>
+      <w:proofErr w:type="gramEnd"/>
+    </w:p>
+    <w:p>
+      <w:pPr>
+        <w:rPr>
+          <w:sz w:val="16"/>
+          <w:szCs w:val="16"/>
+          <w:lang w:val="en-US"/>
+        </w:rPr>
+      </w:pPr>
+    </w:p>
+    <w:p>
+      <w:pPr>
+        <w:rPr>
+          <w:sz w:val="16"/>
+          <w:szCs w:val="16"/>
+        </w:rPr>
+      </w:pPr>
+      <w:r>
+        <w:rPr>
+          <w:sz w:val="16"/>
+          <w:szCs w:val="16"/>
+        </w:rPr>
+        <w:t>-- --------------------------------------------------------</w:t>
+      </w:r>
+    </w:p>
+    <w:p>
+      <w:pPr>
+        <w:rPr>
+          <w:sz w:val="16"/>
+          <w:szCs w:val="16"/>
+        </w:rPr>
+      </w:pPr>
+    </w:p>
+    <w:p>
+      <w:pPr>
+        <w:rPr>
+          <w:sz w:val="16"/>
+          <w:szCs w:val="16"/>
+        </w:rPr>
+      </w:pPr>
+      <w:r>
+        <w:rPr>
+          <w:sz w:val="16"/>
+          <w:szCs w:val="16"/>
+        </w:rPr>
+        <w:t>--</w:t>
+      </w:r>
+    </w:p>
+    <w:p>
+      <w:pPr>
+        <w:rPr>
+          <w:b/>
+          <w:sz w:val="16"/>
+          <w:szCs w:val="16"/>
+        </w:rPr>
+      </w:pPr>
+      <w:r>
+        <w:rPr>
+          <w:sz w:val="16"/>
+          <w:szCs w:val="16"/>
+        </w:rPr>
+        <w:t xml:space="preserve">-- </w:t>
+      </w:r>
+      <w:r>
+        <w:rPr>
+          <w:b/>
+          <w:sz w:val="16"/>
+          <w:szCs w:val="16"/>
+        </w:rPr>
+        <w:t>Estructura de tabla para la tabla `</w:t>
+      </w:r>
+      <w:proofErr w:type="spellStart"/>
+      <w:r>
+        <w:rPr>
+          <w:b/>
+          <w:sz w:val="16"/>
+          <w:szCs w:val="16"/>
+        </w:rPr>
+        <w:t>historial_celular</w:t>
+      </w:r>
+      <w:proofErr w:type="spellEnd"/>
+      <w:r>
+        <w:rPr>
+          <w:b/>
+          <w:sz w:val="16"/>
+          <w:szCs w:val="16"/>
+        </w:rPr>
+        <w:t>`</w:t>
+      </w:r>
+    </w:p>
+    <w:p>
+      <w:pPr>
+        <w:rPr>
+          <w:sz w:val="16"/>
+          <w:szCs w:val="16"/>
+          <w:lang w:val="en-US"/>
+        </w:rPr>
+      </w:pPr>
+      <w:r>
+        <w:rPr>
+          <w:sz w:val="16"/>
+          <w:szCs w:val="16"/>
+          <w:lang w:val="en-US"/>
+        </w:rPr>
+        <w:t>--</w:t>
+      </w:r>
+    </w:p>
+    <w:p>
+      <w:pPr>
+        <w:rPr>
+          <w:sz w:val="16"/>
+          <w:szCs w:val="16"/>
+          <w:lang w:val="en-US"/>
+        </w:rPr>
+      </w:pPr>
+    </w:p>
+    <w:p>
+      <w:pPr>
+        <w:rPr>
+          <w:sz w:val="16"/>
+          <w:szCs w:val="16"/>
+          <w:lang w:val="en-US"/>
+        </w:rPr>
+      </w:pPr>
+      <w:r>
+        <w:rPr>
+          <w:sz w:val="16"/>
+          <w:szCs w:val="16"/>
+          <w:lang w:val="en-US"/>
+        </w:rPr>
+        <w:t>CREATE TABLE IF NOT EXISTS `</w:t>
+      </w:r>
+      <w:proofErr w:type="spellStart"/>
+      <w:r>
+        <w:rPr>
+          <w:sz w:val="16"/>
+          <w:szCs w:val="16"/>
+          <w:lang w:val="en-US"/>
+        </w:rPr>
+        <w:t>historial_celular</w:t>
+      </w:r>
+      <w:proofErr w:type="spellEnd"/>
+      <w:r>
+        <w:rPr>
+          <w:sz w:val="16"/>
+          <w:szCs w:val="16"/>
+          <w:lang w:val="en-US"/>
+        </w:rPr>
+        <w:t>` (</w:t>
+      </w:r>
+    </w:p>
+    <w:p>
+      <w:pPr>
+        <w:rPr>
+          <w:sz w:val="16"/>
+          <w:szCs w:val="16"/>
+          <w:lang w:val="en-US"/>
+        </w:rPr>
+      </w:pPr>
+      <w:r>
+        <w:rPr>
+          <w:sz w:val="16"/>
+          <w:szCs w:val="16"/>
+          <w:lang w:val="en-US"/>
+        </w:rPr>
+        <w:t xml:space="preserve">  `Index` </w:t>
+      </w:r>
+      <w:proofErr w:type="spellStart"/>
+      <w:proofErr w:type="gramStart"/>
+      <w:r>
+        <w:rPr>
+          <w:sz w:val="16"/>
+          <w:szCs w:val="16"/>
+          <w:lang w:val="en-US"/>
+        </w:rPr>
+        <w:t>int</w:t>
+      </w:r>
+      <w:proofErr w:type="spellEnd"/>
+      <w:r>
+        <w:rPr>
+          <w:sz w:val="16"/>
+          <w:szCs w:val="16"/>
+          <w:lang w:val="en-US"/>
+        </w:rPr>
+        <w:t>(</w:t>
+      </w:r>
+      <w:proofErr w:type="gramEnd"/>
+      <w:r>
+        <w:rPr>
+          <w:sz w:val="16"/>
+          <w:szCs w:val="16"/>
+          <w:lang w:val="en-US"/>
+        </w:rPr>
+        <w:t>11) NOT NULL AUTO_INCREMENT,</w:t>
+      </w:r>
+    </w:p>
+    <w:p>
+      <w:pPr>
+        <w:rPr>
+          <w:sz w:val="16"/>
+          <w:szCs w:val="16"/>
+          <w:lang w:val="en-US"/>
+        </w:rPr>
+      </w:pPr>
+      <w:r>
+        <w:rPr>
+          <w:sz w:val="16"/>
+          <w:szCs w:val="16"/>
+          <w:lang w:val="en-US"/>
+        </w:rPr>
+        <w:t xml:space="preserve">  `</w:t>
+      </w:r>
+      <w:proofErr w:type="spellStart"/>
+      <w:r>
+        <w:rPr>
+          <w:sz w:val="16"/>
+          <w:szCs w:val="16"/>
+          <w:lang w:val="en-US"/>
+        </w:rPr>
+        <w:t>Fecha</w:t>
+      </w:r>
+      <w:proofErr w:type="spellEnd"/>
+      <w:r>
+        <w:rPr>
+          <w:sz w:val="16"/>
+          <w:szCs w:val="16"/>
+          <w:lang w:val="en-US"/>
+        </w:rPr>
+        <w:t>` date NOT NULL,</w:t>
+      </w:r>
+    </w:p>
+    <w:p>
+      <w:pPr>
+        <w:rPr>
+          <w:sz w:val="16"/>
+          <w:szCs w:val="16"/>
+          <w:lang w:val="en-US"/>
+        </w:rPr>
+      </w:pPr>
+      <w:r>
+        <w:rPr>
+          <w:sz w:val="16"/>
+          <w:szCs w:val="16"/>
+          <w:lang w:val="en-US"/>
+        </w:rPr>
+        <w:t xml:space="preserve">  `</w:t>
+      </w:r>
+      <w:proofErr w:type="spellStart"/>
+      <w:r>
+        <w:rPr>
+          <w:sz w:val="16"/>
+          <w:szCs w:val="16"/>
+          <w:lang w:val="en-US"/>
+        </w:rPr>
+        <w:t>Usuario</w:t>
+      </w:r>
+      <w:proofErr w:type="spellEnd"/>
+      <w:r>
+        <w:rPr>
+          <w:sz w:val="16"/>
+          <w:szCs w:val="16"/>
+          <w:lang w:val="en-US"/>
+        </w:rPr>
+        <w:t>` text NOT NULL,</w:t>
+      </w:r>
+    </w:p>
+    <w:p>
+      <w:pPr>
+        <w:rPr>
+          <w:sz w:val="16"/>
+          <w:szCs w:val="16"/>
+          <w:lang w:val="en-US"/>
+        </w:rPr>
+      </w:pPr>
+      <w:r>
+        <w:rPr>
+          <w:sz w:val="16"/>
+          <w:szCs w:val="16"/>
+          <w:lang w:val="en-US"/>
+        </w:rPr>
+        <w:t xml:space="preserve">  `</w:t>
+      </w:r>
+      <w:proofErr w:type="spellStart"/>
+      <w:r>
+        <w:rPr>
+          <w:sz w:val="16"/>
+          <w:szCs w:val="16"/>
+          <w:lang w:val="en-US"/>
+        </w:rPr>
+        <w:t>Nro_Bobina</w:t>
+      </w:r>
+      <w:proofErr w:type="spellEnd"/>
+      <w:r>
+        <w:rPr>
+          <w:sz w:val="16"/>
+          <w:szCs w:val="16"/>
+          <w:lang w:val="en-US"/>
+        </w:rPr>
+        <w:t xml:space="preserve">` </w:t>
+      </w:r>
+      <w:proofErr w:type="spellStart"/>
+      <w:proofErr w:type="gramStart"/>
+      <w:r>
+        <w:rPr>
+          <w:sz w:val="16"/>
+          <w:szCs w:val="16"/>
+          <w:lang w:val="en-US"/>
+        </w:rPr>
+        <w:t>int</w:t>
+      </w:r>
+      <w:proofErr w:type="spellEnd"/>
+      <w:r>
+        <w:rPr>
+          <w:sz w:val="16"/>
+          <w:szCs w:val="16"/>
+          <w:lang w:val="en-US"/>
+        </w:rPr>
+        <w:t>(</w:t>
+      </w:r>
+      <w:proofErr w:type="gramEnd"/>
+      <w:r>
+        <w:rPr>
+          <w:sz w:val="16"/>
+          <w:szCs w:val="16"/>
+          <w:lang w:val="en-US"/>
+        </w:rPr>
+        <w:t>11) NOT NULL,</w:t>
+      </w:r>
+    </w:p>
+    <w:p>
+      <w:pPr>
+        <w:rPr>
+          <w:sz w:val="16"/>
+          <w:szCs w:val="16"/>
+          <w:lang w:val="en-US"/>
+        </w:rPr>
+      </w:pPr>
+      <w:r>
+        <w:rPr>
+          <w:sz w:val="16"/>
+          <w:szCs w:val="16"/>
+          <w:lang w:val="en-US"/>
+        </w:rPr>
+        <w:t xml:space="preserve">  `Estado` text NOT NULL,</w:t>
+      </w:r>
+    </w:p>
+    <w:p>
+      <w:pPr>
+        <w:rPr>
+          <w:sz w:val="16"/>
+          <w:szCs w:val="16"/>
+          <w:lang w:val="en-US"/>
+        </w:rPr>
+      </w:pPr>
+      <w:r>
+        <w:rPr>
+          <w:sz w:val="16"/>
+          <w:szCs w:val="16"/>
+          <w:lang w:val="en-US"/>
+        </w:rPr>
+        <w:t xml:space="preserve">  PRIMARY KEY (`Index`)</w:t>
+      </w:r>
+    </w:p>
+    <w:p>
+      <w:pPr>
+        <w:rPr>
+          <w:sz w:val="16"/>
+          <w:szCs w:val="16"/>
+          <w:lang w:val="en-US"/>
+        </w:rPr>
+      </w:pPr>
+      <w:r>
+        <w:rPr>
+          <w:sz w:val="16"/>
+          <w:szCs w:val="16"/>
+          <w:lang w:val="en-US"/>
+        </w:rPr>
+        <w:t>) ENGINE=</w:t>
+      </w:r>
+      <w:proofErr w:type="spellStart"/>
+      <w:r>
+        <w:rPr>
+          <w:sz w:val="16"/>
+          <w:szCs w:val="16"/>
+          <w:lang w:val="en-US"/>
+        </w:rPr>
+        <w:t>MyISAM</w:t>
+      </w:r>
+      <w:proofErr w:type="spellEnd"/>
+      <w:r>
+        <w:rPr>
+          <w:sz w:val="16"/>
+          <w:szCs w:val="16"/>
+          <w:lang w:val="en-US"/>
+        </w:rPr>
+        <w:t xml:space="preserve"> DEFAULT CHARSET=latin1 AUTO_INCREMENT=</w:t>
+      </w:r>
+      <w:proofErr w:type="gramStart"/>
+      <w:r>
+        <w:rPr>
+          <w:sz w:val="16"/>
+          <w:szCs w:val="16"/>
+          <w:lang w:val="en-US"/>
+        </w:rPr>
+        <w:t>1 ;</w:t>
+      </w:r>
+      <w:proofErr w:type="gramEnd"/>
+    </w:p>
+    <w:p>
+      <w:pPr>
+        <w:rPr>
+          <w:sz w:val="16"/>
+          <w:szCs w:val="16"/>
+          <w:lang w:val="en-US"/>
+        </w:rPr>
+      </w:pPr>
+    </w:p>
+    <w:p>
+      <w:pPr>
+        <w:rPr>
+          <w:sz w:val="16"/>
+          <w:szCs w:val="16"/>
+        </w:rPr>
+      </w:pPr>
+      <w:r>
+        <w:rPr>
+          <w:sz w:val="16"/>
+          <w:szCs w:val="16"/>
+        </w:rPr>
+        <w:t>-- --------------------------------------------------------</w:t>
+      </w:r>
+    </w:p>
+    <w:p>
+      <w:pPr>
+        <w:rPr>
+          <w:sz w:val="16"/>
+          <w:szCs w:val="16"/>
+        </w:rPr>
+      </w:pPr>
+    </w:p>
+    <w:p>
+      <w:pPr>
+        <w:rPr>
+          <w:sz w:val="16"/>
+          <w:szCs w:val="16"/>
+        </w:rPr>
+      </w:pPr>
+      <w:r>
+        <w:rPr>
+          <w:sz w:val="16"/>
+          <w:szCs w:val="16"/>
+        </w:rPr>
+        <w:lastRenderedPageBreak/>
+        <w:t>--</w:t>
+      </w:r>
+    </w:p>
+    <w:p>
+      <w:pPr>
+        <w:rPr>
+          <w:sz w:val="16"/>
+          <w:szCs w:val="16"/>
+        </w:rPr>
+      </w:pPr>
+      <w:r>
+        <w:rPr>
+          <w:sz w:val="16"/>
+          <w:szCs w:val="16"/>
+        </w:rPr>
+        <w:t xml:space="preserve">-- </w:t>
+      </w:r>
+      <w:r>
+        <w:rPr>
+          <w:b/>
+          <w:sz w:val="16"/>
+          <w:szCs w:val="16"/>
+        </w:rPr>
+        <w:t>Estructura de tabla para la tabla `maquinista`</w:t>
+      </w:r>
+    </w:p>
+    <w:p>
+      <w:pPr>
+        <w:rPr>
+          <w:sz w:val="16"/>
+          <w:szCs w:val="16"/>
+          <w:lang w:val="en-US"/>
+        </w:rPr>
+      </w:pPr>
+      <w:r>
+        <w:rPr>
+          <w:sz w:val="16"/>
+          <w:szCs w:val="16"/>
+          <w:lang w:val="en-US"/>
+        </w:rPr>
+        <w:t>--</w:t>
+      </w:r>
+    </w:p>
+    <w:p>
+      <w:pPr>
+        <w:rPr>
+          <w:sz w:val="16"/>
+          <w:szCs w:val="16"/>
+          <w:lang w:val="en-US"/>
+        </w:rPr>
+      </w:pPr>
+    </w:p>
+    <w:p>
+      <w:pPr>
+        <w:rPr>
+          <w:sz w:val="16"/>
+          <w:szCs w:val="16"/>
+          <w:lang w:val="en-US"/>
+        </w:rPr>
+      </w:pPr>
+      <w:r>
+        <w:rPr>
+          <w:sz w:val="16"/>
+          <w:szCs w:val="16"/>
+          <w:lang w:val="en-US"/>
+        </w:rPr>
+        <w:t>CREATE TABLE IF NOT EXISTS `</w:t>
+      </w:r>
+      <w:proofErr w:type="spellStart"/>
+      <w:r>
+        <w:rPr>
+          <w:sz w:val="16"/>
+          <w:szCs w:val="16"/>
+          <w:lang w:val="en-US"/>
+        </w:rPr>
+        <w:t>maquinista</w:t>
+      </w:r>
+      <w:proofErr w:type="spellEnd"/>
+      <w:r>
+        <w:rPr>
+          <w:sz w:val="16"/>
+          <w:szCs w:val="16"/>
+          <w:lang w:val="en-US"/>
+        </w:rPr>
+        <w:t>` (</w:t>
+      </w:r>
+    </w:p>
+    <w:p>
+      <w:pPr>
+        <w:rPr>
+          <w:sz w:val="16"/>
+          <w:szCs w:val="16"/>
+          <w:lang w:val="en-US"/>
+        </w:rPr>
+      </w:pPr>
+      <w:r>
+        <w:rPr>
+          <w:sz w:val="16"/>
+          <w:szCs w:val="16"/>
+          <w:lang w:val="en-US"/>
+        </w:rPr>
+        <w:t xml:space="preserve">  `Index` </w:t>
+      </w:r>
+      <w:proofErr w:type="spellStart"/>
+      <w:proofErr w:type="gramStart"/>
+      <w:r>
+        <w:rPr>
+          <w:sz w:val="16"/>
+          <w:szCs w:val="16"/>
+          <w:lang w:val="en-US"/>
+        </w:rPr>
+        <w:t>int</w:t>
+      </w:r>
+      <w:proofErr w:type="spellEnd"/>
+      <w:r>
+        <w:rPr>
+          <w:sz w:val="16"/>
+          <w:szCs w:val="16"/>
+          <w:lang w:val="en-US"/>
+        </w:rPr>
+        <w:t>(</w:t>
+      </w:r>
+      <w:proofErr w:type="gramEnd"/>
+      <w:r>
+        <w:rPr>
+          <w:sz w:val="16"/>
+          <w:szCs w:val="16"/>
+          <w:lang w:val="en-US"/>
+        </w:rPr>
+        <w:t>11) unsigned NOT NULL AUTO_INCREMENT,</w:t>
+      </w:r>
+    </w:p>
+    <w:p>
+      <w:pPr>
+        <w:rPr>
+          <w:sz w:val="16"/>
+          <w:szCs w:val="16"/>
+          <w:lang w:val="en-US"/>
+        </w:rPr>
+      </w:pPr>
+      <w:r>
+        <w:rPr>
+          <w:sz w:val="16"/>
+          <w:szCs w:val="16"/>
+          <w:lang w:val="en-US"/>
+        </w:rPr>
+        <w:t xml:space="preserve">  `</w:t>
+      </w:r>
+      <w:proofErr w:type="spellStart"/>
+      <w:r>
+        <w:rPr>
+          <w:sz w:val="16"/>
+          <w:szCs w:val="16"/>
+          <w:lang w:val="en-US"/>
+        </w:rPr>
+        <w:t>Maquinista</w:t>
+      </w:r>
+      <w:proofErr w:type="spellEnd"/>
+      <w:r>
+        <w:rPr>
+          <w:sz w:val="16"/>
+          <w:szCs w:val="16"/>
+          <w:lang w:val="en-US"/>
+        </w:rPr>
+        <w:t>` text CHARACTER SET utf8 COLLATE utf8_spanish_ci NOT NULL,</w:t>
+      </w:r>
+    </w:p>
+    <w:p>
+      <w:pPr>
+        <w:rPr>
+          <w:sz w:val="16"/>
+          <w:szCs w:val="16"/>
+          <w:lang w:val="en-US"/>
+        </w:rPr>
+      </w:pPr>
+      <w:r>
+        <w:rPr>
+          <w:sz w:val="16"/>
+          <w:szCs w:val="16"/>
+          <w:lang w:val="en-US"/>
+        </w:rPr>
+        <w:t xml:space="preserve">  `</w:t>
+      </w:r>
+      <w:proofErr w:type="spellStart"/>
+      <w:r>
+        <w:rPr>
+          <w:sz w:val="16"/>
+          <w:szCs w:val="16"/>
+          <w:lang w:val="en-US"/>
+        </w:rPr>
+        <w:t>Ayudante</w:t>
+      </w:r>
+      <w:proofErr w:type="spellEnd"/>
+      <w:r>
+        <w:rPr>
+          <w:sz w:val="16"/>
+          <w:szCs w:val="16"/>
+          <w:lang w:val="en-US"/>
+        </w:rPr>
+        <w:t>` text CHARACTER SET utf8 COLLATE utf8_spanish_ci NOT NULL,</w:t>
+      </w:r>
+    </w:p>
+    <w:p>
+      <w:pPr>
+        <w:rPr>
+          <w:sz w:val="16"/>
+          <w:szCs w:val="16"/>
+          <w:lang w:val="en-US"/>
+        </w:rPr>
+      </w:pPr>
+      <w:r>
+        <w:rPr>
+          <w:sz w:val="16"/>
+          <w:szCs w:val="16"/>
+          <w:lang w:val="en-US"/>
+        </w:rPr>
+        <w:t xml:space="preserve">  PRIMARY KEY (`Index`)</w:t>
+      </w:r>
+    </w:p>
+    <w:p>
+      <w:pPr>
+        <w:rPr>
+          <w:sz w:val="16"/>
+          <w:szCs w:val="16"/>
+          <w:lang w:val="en-US"/>
+        </w:rPr>
+      </w:pPr>
+      <w:r>
+        <w:rPr>
+          <w:sz w:val="16"/>
+          <w:szCs w:val="16"/>
+          <w:lang w:val="en-US"/>
+        </w:rPr>
+        <w:t>) ENGINE=</w:t>
+      </w:r>
+      <w:proofErr w:type="spellStart"/>
+      <w:r>
+        <w:rPr>
+          <w:sz w:val="16"/>
+          <w:szCs w:val="16"/>
+          <w:lang w:val="en-US"/>
+        </w:rPr>
+        <w:t>MyISAM</w:t>
+      </w:r>
+      <w:proofErr w:type="spellEnd"/>
+      <w:r>
+        <w:rPr>
+          <w:sz w:val="16"/>
+          <w:szCs w:val="16"/>
+          <w:lang w:val="en-US"/>
+        </w:rPr>
+        <w:t xml:space="preserve"> DEFAULT CHARSET=utf8 AUTO_INCREMENT=</w:t>
+      </w:r>
+      <w:proofErr w:type="gramStart"/>
+      <w:r>
+        <w:rPr>
+          <w:sz w:val="16"/>
+          <w:szCs w:val="16"/>
+          <w:lang w:val="en-US"/>
+        </w:rPr>
+        <w:t>1 ;</w:t>
+      </w:r>
+      <w:proofErr w:type="gramEnd"/>
+    </w:p>
+    <w:p>
+      <w:pPr>
+        <w:rPr>
+          <w:sz w:val="16"/>
+          <w:szCs w:val="16"/>
+          <w:lang w:val="en-US"/>
+        </w:rPr>
+      </w:pPr>
+    </w:p>
+    <w:p>
+      <w:pPr>
+        <w:rPr>
+          <w:sz w:val="16"/>
+          <w:szCs w:val="16"/>
+        </w:rPr>
+      </w:pPr>
+      <w:r>
+        <w:rPr>
+          <w:sz w:val="16"/>
+          <w:szCs w:val="16"/>
+        </w:rPr>
+        <w:t>-- --------------------------------------------------------</w:t>
+      </w:r>
+    </w:p>
+    <w:p>
+      <w:pPr>
+        <w:rPr>
+          <w:sz w:val="16"/>
+          <w:szCs w:val="16"/>
+        </w:rPr>
+      </w:pPr>
+    </w:p>
+    <w:p>
+      <w:pPr>
+        <w:rPr>
+          <w:sz w:val="16"/>
+          <w:szCs w:val="16"/>
+        </w:rPr>
+      </w:pPr>
+      <w:r>
+        <w:rPr>
+          <w:sz w:val="16"/>
+          <w:szCs w:val="16"/>
+        </w:rPr>
+        <w:t>--</w:t>
+      </w:r>
+    </w:p>
+    <w:p>
+      <w:pPr>
+        <w:rPr>
+          <w:b/>
+          <w:sz w:val="16"/>
+          <w:szCs w:val="16"/>
+        </w:rPr>
+      </w:pPr>
+      <w:r>
+        <w:rPr>
+          <w:sz w:val="16"/>
+          <w:szCs w:val="16"/>
+        </w:rPr>
+        <w:t xml:space="preserve">-- </w:t>
+      </w:r>
+      <w:r>
+        <w:rPr>
+          <w:b/>
+          <w:sz w:val="16"/>
+          <w:szCs w:val="16"/>
+        </w:rPr>
+        <w:t>Estructura de tabla para la tabla `</w:t>
+      </w:r>
+      <w:proofErr w:type="spellStart"/>
+      <w:r>
+        <w:rPr>
+          <w:b/>
+          <w:sz w:val="16"/>
+          <w:szCs w:val="16"/>
+        </w:rPr>
+        <w:t>observaciones_generales</w:t>
+      </w:r>
+      <w:proofErr w:type="spellEnd"/>
+      <w:r>
+        <w:rPr>
+          <w:b/>
+          <w:sz w:val="16"/>
+          <w:szCs w:val="16"/>
+        </w:rPr>
+        <w:t>`</w:t>
+      </w:r>
+    </w:p>
+    <w:p>
+      <w:pPr>
+        <w:rPr>
+          <w:sz w:val="16"/>
+          <w:szCs w:val="16"/>
+          <w:lang w:val="en-US"/>
+        </w:rPr>
+      </w:pPr>
+      <w:r>
+        <w:rPr>
+          <w:sz w:val="16"/>
+          <w:szCs w:val="16"/>
+          <w:lang w:val="en-US"/>
+        </w:rPr>
+        <w:t>--</w:t>
+      </w:r>
+    </w:p>
+    <w:p>
+      <w:pPr>
+        <w:rPr>
+          <w:sz w:val="16"/>
+          <w:szCs w:val="16"/>
+          <w:lang w:val="en-US"/>
+        </w:rPr>
+      </w:pPr>
+    </w:p>
+    <w:p>
+      <w:pPr>
+        <w:rPr>
+          <w:sz w:val="16"/>
+          <w:szCs w:val="16"/>
+          <w:lang w:val="en-US"/>
+        </w:rPr>
+      </w:pPr>
+      <w:r>
+        <w:rPr>
+          <w:sz w:val="16"/>
+          <w:szCs w:val="16"/>
+          <w:lang w:val="en-US"/>
+        </w:rPr>
+        <w:t>CREATE TABLE IF NOT EXISTS `</w:t>
+      </w:r>
+      <w:proofErr w:type="spellStart"/>
+      <w:r>
+        <w:rPr>
+          <w:sz w:val="16"/>
+          <w:szCs w:val="16"/>
+          <w:lang w:val="en-US"/>
+        </w:rPr>
+        <w:t>observaciones_generales</w:t>
+      </w:r>
+      <w:proofErr w:type="spellEnd"/>
+      <w:r>
+        <w:rPr>
+          <w:sz w:val="16"/>
+          <w:szCs w:val="16"/>
+          <w:lang w:val="en-US"/>
+        </w:rPr>
+        <w:t>` (</w:t>
+      </w:r>
+    </w:p>
+    <w:p>
+      <w:pPr>
+        <w:rPr>
+          <w:sz w:val="16"/>
+          <w:szCs w:val="16"/>
+          <w:lang w:val="en-US"/>
+        </w:rPr>
+      </w:pPr>
+      <w:r>
+        <w:rPr>
+          <w:sz w:val="16"/>
+          <w:szCs w:val="16"/>
+          <w:lang w:val="en-US"/>
+        </w:rPr>
+        <w:t xml:space="preserve">  `Index` </w:t>
+      </w:r>
+      <w:proofErr w:type="spellStart"/>
+      <w:proofErr w:type="gramStart"/>
+      <w:r>
+        <w:rPr>
+          <w:sz w:val="16"/>
+          <w:szCs w:val="16"/>
+          <w:lang w:val="en-US"/>
+        </w:rPr>
+        <w:t>int</w:t>
+      </w:r>
+      <w:proofErr w:type="spellEnd"/>
+      <w:r>
+        <w:rPr>
+          <w:sz w:val="16"/>
+          <w:szCs w:val="16"/>
+          <w:lang w:val="en-US"/>
+        </w:rPr>
+        <w:t>(</w:t>
+      </w:r>
+      <w:proofErr w:type="gramEnd"/>
+      <w:r>
+        <w:rPr>
+          <w:sz w:val="16"/>
+          <w:szCs w:val="16"/>
+          <w:lang w:val="en-US"/>
+        </w:rPr>
+        <w:t>11) NOT NULL AUTO_INCREMENT,</w:t>
+      </w:r>
+    </w:p>
+    <w:p>
+      <w:pPr>
+        <w:rPr>
+          <w:sz w:val="16"/>
+          <w:szCs w:val="16"/>
+          <w:lang w:val="en-US"/>
+        </w:rPr>
+      </w:pPr>
+      <w:r>
+        <w:rPr>
+          <w:sz w:val="16"/>
+          <w:szCs w:val="16"/>
+          <w:lang w:val="en-US"/>
+        </w:rPr>
+        <w:t xml:space="preserve">  `</w:t>
+      </w:r>
+      <w:proofErr w:type="spellStart"/>
+      <w:r>
+        <w:rPr>
+          <w:sz w:val="16"/>
+          <w:szCs w:val="16"/>
+          <w:lang w:val="en-US"/>
+        </w:rPr>
+        <w:t>Observacion</w:t>
+      </w:r>
+      <w:proofErr w:type="spellEnd"/>
+      <w:r>
+        <w:rPr>
+          <w:sz w:val="16"/>
+          <w:szCs w:val="16"/>
+          <w:lang w:val="en-US"/>
+        </w:rPr>
+        <w:t>` text NOT NULL,</w:t>
+      </w:r>
+    </w:p>
+    <w:p>
+      <w:pPr>
+        <w:rPr>
+          <w:sz w:val="16"/>
+          <w:szCs w:val="16"/>
+          <w:lang w:val="en-US"/>
+        </w:rPr>
+      </w:pPr>
+      <w:r>
+        <w:rPr>
+          <w:sz w:val="16"/>
+          <w:szCs w:val="16"/>
+          <w:lang w:val="en-US"/>
+        </w:rPr>
+        <w:t xml:space="preserve">  `</w:t>
+      </w:r>
+      <w:proofErr w:type="spellStart"/>
+      <w:r>
+        <w:rPr>
+          <w:sz w:val="16"/>
+          <w:szCs w:val="16"/>
+          <w:lang w:val="en-US"/>
+        </w:rPr>
+        <w:t>Fecha</w:t>
+      </w:r>
+      <w:proofErr w:type="spellEnd"/>
+      <w:r>
+        <w:rPr>
+          <w:sz w:val="16"/>
+          <w:szCs w:val="16"/>
+          <w:lang w:val="en-US"/>
+        </w:rPr>
+        <w:t>` date NOT NULL,</w:t>
+      </w:r>
+    </w:p>
+    <w:p>
+      <w:pPr>
+        <w:rPr>
+          <w:sz w:val="16"/>
+          <w:szCs w:val="16"/>
+          <w:lang w:val="en-US"/>
+        </w:rPr>
+      </w:pPr>
+      <w:r>
+        <w:rPr>
+          <w:sz w:val="16"/>
+          <w:szCs w:val="16"/>
+          <w:lang w:val="en-US"/>
+        </w:rPr>
+        <w:t xml:space="preserve">  `</w:t>
+      </w:r>
+      <w:proofErr w:type="spellStart"/>
+      <w:r>
+        <w:rPr>
+          <w:sz w:val="16"/>
+          <w:szCs w:val="16"/>
+          <w:lang w:val="en-US"/>
+        </w:rPr>
+        <w:t>Horario</w:t>
+      </w:r>
+      <w:proofErr w:type="spellEnd"/>
+      <w:r>
+        <w:rPr>
+          <w:sz w:val="16"/>
+          <w:szCs w:val="16"/>
+          <w:lang w:val="en-US"/>
+        </w:rPr>
+        <w:t>` time NOT NULL,</w:t>
+      </w:r>
+    </w:p>
+    <w:p>
+      <w:pPr>
+        <w:rPr>
+          <w:sz w:val="16"/>
+          <w:szCs w:val="16"/>
+          <w:lang w:val="en-US"/>
+        </w:rPr>
+      </w:pPr>
+      <w:r>
+        <w:rPr>
+          <w:sz w:val="16"/>
+          <w:szCs w:val="16"/>
+          <w:lang w:val="en-US"/>
+        </w:rPr>
+        <w:t xml:space="preserve">  `</w:t>
+      </w:r>
+      <w:proofErr w:type="spellStart"/>
+      <w:r>
+        <w:rPr>
+          <w:sz w:val="16"/>
+          <w:szCs w:val="16"/>
+          <w:lang w:val="en-US"/>
+        </w:rPr>
+        <w:t>Maquinista</w:t>
+      </w:r>
+      <w:proofErr w:type="spellEnd"/>
+      <w:r>
+        <w:rPr>
+          <w:sz w:val="16"/>
+          <w:szCs w:val="16"/>
+          <w:lang w:val="en-US"/>
+        </w:rPr>
+        <w:t>` text NOT NULL,</w:t>
+      </w:r>
+    </w:p>
+    <w:p>
+      <w:pPr>
+        <w:rPr>
+          <w:sz w:val="16"/>
+          <w:szCs w:val="16"/>
+          <w:lang w:val="en-US"/>
+        </w:rPr>
+      </w:pPr>
+      <w:r>
+        <w:rPr>
+          <w:sz w:val="16"/>
+          <w:szCs w:val="16"/>
+          <w:lang w:val="en-US"/>
+        </w:rPr>
+        <w:t xml:space="preserve">  PRIMARY KEY (`Index`)</w:t>
+      </w:r>
+    </w:p>
+    <w:p>
+      <w:pPr>
+        <w:rPr>
+          <w:sz w:val="16"/>
+          <w:szCs w:val="16"/>
+          <w:lang w:val="en-US"/>
+        </w:rPr>
+      </w:pPr>
+      <w:r>
+        <w:rPr>
+          <w:sz w:val="16"/>
+          <w:szCs w:val="16"/>
+          <w:lang w:val="en-US"/>
+        </w:rPr>
+        <w:t>) ENGINE=</w:t>
+      </w:r>
+      <w:proofErr w:type="spellStart"/>
+      <w:r>
+        <w:rPr>
+          <w:sz w:val="16"/>
+          <w:szCs w:val="16"/>
+          <w:lang w:val="en-US"/>
+        </w:rPr>
+        <w:t>MyISAM</w:t>
+      </w:r>
+      <w:proofErr w:type="spellEnd"/>
+      <w:r>
+        <w:rPr>
+          <w:sz w:val="16"/>
+          <w:szCs w:val="16"/>
+          <w:lang w:val="en-US"/>
+        </w:rPr>
+        <w:t xml:space="preserve"> DEFAULT CHARSET=latin1 AUTO_INCREMENT=</w:t>
+      </w:r>
+      <w:proofErr w:type="gramStart"/>
+      <w:r>
+        <w:rPr>
+          <w:sz w:val="16"/>
+          <w:szCs w:val="16"/>
+          <w:lang w:val="en-US"/>
+        </w:rPr>
+        <w:t>1 ;</w:t>
+      </w:r>
+      <w:proofErr w:type="gramEnd"/>
+    </w:p>
+    <w:p>
+      <w:pPr>
+        <w:rPr>
+          <w:sz w:val="16"/>
+          <w:szCs w:val="16"/>
+          <w:lang w:val="en-US"/>
+        </w:rPr>
+      </w:pPr>
+    </w:p>
+    <w:p>
+      <w:pPr>
+        <w:rPr>
+          <w:sz w:val="16"/>
+          <w:szCs w:val="16"/>
+        </w:rPr>
+      </w:pPr>
+      <w:r>
+        <w:rPr>
+          <w:sz w:val="16"/>
+          <w:szCs w:val="16"/>
+        </w:rPr>
+        <w:t>-- --------------------------------------------------------</w:t>
+      </w:r>
+    </w:p>
+    <w:p>
+      <w:pPr>
+        <w:rPr>
+          <w:sz w:val="16"/>
+          <w:szCs w:val="16"/>
+        </w:rPr>
+      </w:pPr>
+    </w:p>
+    <w:p>
+      <w:pPr>
+        <w:rPr>
+          <w:sz w:val="16"/>
+          <w:szCs w:val="16"/>
+        </w:rPr>
+      </w:pPr>
+      <w:r>
+        <w:rPr>
+          <w:sz w:val="16"/>
+          <w:szCs w:val="16"/>
+        </w:rPr>
+        <w:t>--</w:t>
+      </w:r>
+    </w:p>
+    <w:p>
+      <w:pPr>
+        <w:rPr>
+          <w:sz w:val="16"/>
+          <w:szCs w:val="16"/>
+        </w:rPr>
+      </w:pPr>
+      <w:r>
+        <w:rPr>
+          <w:sz w:val="16"/>
+          <w:szCs w:val="16"/>
+        </w:rPr>
+        <w:t xml:space="preserve">-- </w:t>
+      </w:r>
+      <w:r>
+        <w:rPr>
+          <w:b/>
+          <w:sz w:val="16"/>
+          <w:szCs w:val="16"/>
+        </w:rPr>
+        <w:t>Estructura de tabla para la tabla `productos`</w:t>
+      </w:r>
+    </w:p>
+    <w:p>
+      <w:pPr>
+        <w:rPr>
+          <w:sz w:val="16"/>
+          <w:szCs w:val="16"/>
+        </w:rPr>
+      </w:pPr>
+      <w:r>
+        <w:rPr>
+          <w:sz w:val="16"/>
+          <w:szCs w:val="16"/>
+        </w:rPr>
+        <w:t>--</w:t>
+      </w:r>
+    </w:p>
+    <w:p>
+      <w:pPr>
+        <w:rPr>
+          <w:sz w:val="16"/>
+          <w:szCs w:val="16"/>
+        </w:rPr>
+      </w:pPr>
+    </w:p>
+    <w:p>
+      <w:pPr>
+        <w:rPr>
+          <w:sz w:val="16"/>
+          <w:szCs w:val="16"/>
+          <w:lang w:val="en-US"/>
+        </w:rPr>
+      </w:pPr>
+      <w:r>
+        <w:rPr>
+          <w:sz w:val="16"/>
+          <w:szCs w:val="16"/>
+          <w:lang w:val="en-US"/>
+        </w:rPr>
+        <w:t>CREATE TABLE IF NOT EXISTS `</w:t>
+      </w:r>
+      <w:proofErr w:type="spellStart"/>
+      <w:r>
+        <w:rPr>
+          <w:sz w:val="16"/>
+          <w:szCs w:val="16"/>
+          <w:lang w:val="en-US"/>
+        </w:rPr>
+        <w:t>productos</w:t>
+      </w:r>
+      <w:proofErr w:type="spellEnd"/>
+      <w:r>
+        <w:rPr>
+          <w:sz w:val="16"/>
+          <w:szCs w:val="16"/>
+          <w:lang w:val="en-US"/>
+        </w:rPr>
+        <w:t>` (</w:t>
+      </w:r>
+    </w:p>
+    <w:p>
+      <w:pPr>
+        <w:rPr>
+          <w:sz w:val="16"/>
+          <w:szCs w:val="16"/>
+          <w:lang w:val="en-US"/>
+        </w:rPr>
+      </w:pPr>
+      <w:r>
+        <w:rPr>
+          <w:sz w:val="16"/>
+          <w:szCs w:val="16"/>
+          <w:lang w:val="en-US"/>
+        </w:rPr>
+        <w:lastRenderedPageBreak/>
+        <w:t xml:space="preserve">  `Index` </w:t>
+      </w:r>
+      <w:proofErr w:type="spellStart"/>
+      <w:proofErr w:type="gramStart"/>
+      <w:r>
+        <w:rPr>
+          <w:sz w:val="16"/>
+          <w:szCs w:val="16"/>
+          <w:lang w:val="en-US"/>
+        </w:rPr>
+        <w:t>int</w:t>
+      </w:r>
+      <w:proofErr w:type="spellEnd"/>
+      <w:r>
+        <w:rPr>
+          <w:sz w:val="16"/>
+          <w:szCs w:val="16"/>
+          <w:lang w:val="en-US"/>
+        </w:rPr>
+        <w:t>(</w:t>
+      </w:r>
+      <w:proofErr w:type="gramEnd"/>
+      <w:r>
+        <w:rPr>
+          <w:sz w:val="16"/>
+          <w:szCs w:val="16"/>
+          <w:lang w:val="en-US"/>
+        </w:rPr>
+        <w:t>11) unsigned NOT NULL AUTO_INCREMENT,</w:t>
+      </w:r>
+    </w:p>
+    <w:p>
+      <w:pPr>
+        <w:rPr>
+          <w:sz w:val="16"/>
+          <w:szCs w:val="16"/>
+          <w:lang w:val="en-US"/>
+        </w:rPr>
+      </w:pPr>
+      <w:r>
+        <w:rPr>
+          <w:sz w:val="16"/>
+          <w:szCs w:val="16"/>
+          <w:lang w:val="en-US"/>
+        </w:rPr>
+        <w:t xml:space="preserve">  `</w:t>
+      </w:r>
+      <w:proofErr w:type="spellStart"/>
+      <w:r>
+        <w:rPr>
+          <w:sz w:val="16"/>
+          <w:szCs w:val="16"/>
+          <w:lang w:val="en-US"/>
+        </w:rPr>
+        <w:t>Tipo</w:t>
+      </w:r>
+      <w:proofErr w:type="spellEnd"/>
+      <w:r>
+        <w:rPr>
+          <w:sz w:val="16"/>
+          <w:szCs w:val="16"/>
+          <w:lang w:val="en-US"/>
+        </w:rPr>
+        <w:t>` text CHARACTER SET utf8mb4 COLLATE utf8mb4_spanish_ci NOT NULL,</w:t>
+      </w:r>
+    </w:p>
+    <w:p>
+      <w:pPr>
+        <w:rPr>
+          <w:sz w:val="16"/>
+          <w:szCs w:val="16"/>
+          <w:lang w:val="en-US"/>
+        </w:rPr>
+      </w:pPr>
+      <w:r>
+        <w:rPr>
+          <w:sz w:val="16"/>
+          <w:szCs w:val="16"/>
+          <w:lang w:val="en-US"/>
+        </w:rPr>
+        <w:t xml:space="preserve">  `Metros` </w:t>
+      </w:r>
+      <w:proofErr w:type="spellStart"/>
+      <w:proofErr w:type="gramStart"/>
+      <w:r>
+        <w:rPr>
+          <w:sz w:val="16"/>
+          <w:szCs w:val="16"/>
+          <w:lang w:val="en-US"/>
+        </w:rPr>
+        <w:t>int</w:t>
+      </w:r>
+      <w:proofErr w:type="spellEnd"/>
+      <w:r>
+        <w:rPr>
+          <w:sz w:val="16"/>
+          <w:szCs w:val="16"/>
+          <w:lang w:val="en-US"/>
+        </w:rPr>
+        <w:t>(</w:t>
+      </w:r>
+      <w:proofErr w:type="gramEnd"/>
+      <w:r>
+        <w:rPr>
+          <w:sz w:val="16"/>
+          <w:szCs w:val="16"/>
+          <w:lang w:val="en-US"/>
+        </w:rPr>
+        <w:t>11) NOT NULL,</w:t>
+      </w:r>
+    </w:p>
+    <w:p>
+      <w:pPr>
+        <w:rPr>
+          <w:sz w:val="16"/>
+          <w:szCs w:val="16"/>
+          <w:lang w:val="en-US"/>
+        </w:rPr>
+      </w:pPr>
+      <w:r>
+        <w:rPr>
+          <w:sz w:val="16"/>
+          <w:szCs w:val="16"/>
+          <w:lang w:val="en-US"/>
+        </w:rPr>
+        <w:t xml:space="preserve">  PRIMARY KEY (`Index`)</w:t>
+      </w:r>
+    </w:p>
+    <w:p>
+      <w:pPr>
+        <w:rPr>
+          <w:sz w:val="16"/>
+          <w:szCs w:val="16"/>
+          <w:lang w:val="en-US"/>
+        </w:rPr>
+      </w:pPr>
+      <w:r>
+        <w:rPr>
+          <w:sz w:val="16"/>
+          <w:szCs w:val="16"/>
+          <w:lang w:val="en-US"/>
+        </w:rPr>
+        <w:t>) ENGINE=</w:t>
+      </w:r>
+      <w:proofErr w:type="spellStart"/>
+      <w:r>
+        <w:rPr>
+          <w:sz w:val="16"/>
+          <w:szCs w:val="16"/>
+          <w:lang w:val="en-US"/>
+        </w:rPr>
+        <w:t>MyISAM</w:t>
+      </w:r>
+      <w:proofErr w:type="spellEnd"/>
+      <w:r>
+        <w:rPr>
+          <w:sz w:val="16"/>
+          <w:szCs w:val="16"/>
+          <w:lang w:val="en-US"/>
+        </w:rPr>
+        <w:t xml:space="preserve"> DEFAULT CHARSET=utf8mb4 AUTO_INCREMENT=</w:t>
+      </w:r>
+      <w:proofErr w:type="gramStart"/>
+      <w:r>
+        <w:rPr>
+          <w:sz w:val="16"/>
+          <w:szCs w:val="16"/>
+          <w:lang w:val="en-US"/>
+        </w:rPr>
+        <w:t>1 ;</w:t>
+      </w:r>
+      <w:proofErr w:type="gramEnd"/>
+    </w:p>
+    <w:p>
+      <w:pPr>
+        <w:rPr>
+          <w:sz w:val="16"/>
+          <w:szCs w:val="16"/>
+          <w:lang w:val="en-US"/>
+        </w:rPr>
+      </w:pPr>
+    </w:p>
+    <w:p>
+      <w:pPr>
+        <w:rPr>
+          <w:sz w:val="16"/>
+          <w:szCs w:val="16"/>
+        </w:rPr>
+      </w:pPr>
+      <w:r>
+        <w:rPr>
+          <w:sz w:val="16"/>
+          <w:szCs w:val="16"/>
+        </w:rPr>
+        <w:t>-- --------------------------------------------------------</w:t>
+      </w:r>
+    </w:p>
+    <w:p>
+      <w:pPr>
+        <w:rPr>
+          <w:sz w:val="16"/>
+          <w:szCs w:val="16"/>
+        </w:rPr>
+      </w:pPr>
+    </w:p>
+    <w:p>
+      <w:pPr>
+        <w:rPr>
+          <w:sz w:val="16"/>
+          <w:szCs w:val="16"/>
+        </w:rPr>
+      </w:pPr>
+      <w:r>
+        <w:rPr>
+          <w:sz w:val="16"/>
+          <w:szCs w:val="16"/>
+        </w:rPr>
+        <w:t>--</w:t>
+      </w:r>
+    </w:p>
+    <w:p>
+      <w:pPr>
+        <w:rPr>
+          <w:sz w:val="16"/>
+          <w:szCs w:val="16"/>
+        </w:rPr>
+      </w:pPr>
+      <w:r>
+        <w:rPr>
+          <w:sz w:val="16"/>
+          <w:szCs w:val="16"/>
+        </w:rPr>
+        <w:t xml:space="preserve">-- </w:t>
+      </w:r>
+      <w:r>
+        <w:rPr>
+          <w:b/>
+          <w:sz w:val="16"/>
+          <w:szCs w:val="16"/>
+        </w:rPr>
+        <w:t>Estructura de tabla para la tabla `</w:t>
+      </w:r>
+      <w:r>
+        <w:rPr>
+          <w:b/>
+          <w:sz w:val="16"/>
+          <w:szCs w:val="16"/>
+        </w:rPr>
+        <w:t>Bobina</w:t>
+      </w:r>
+      <w:r>
+        <w:rPr>
+          <w:b/>
+          <w:sz w:val="16"/>
+          <w:szCs w:val="16"/>
+        </w:rPr>
+        <w:t>`</w:t>
+      </w:r>
+    </w:p>
+    <w:p>
+      <w:pPr>
+        <w:rPr>
+          <w:sz w:val="16"/>
+          <w:szCs w:val="16"/>
+          <w:lang w:val="en-US"/>
+        </w:rPr>
+      </w:pPr>
+      <w:r>
+        <w:rPr>
+          <w:sz w:val="16"/>
+          <w:szCs w:val="16"/>
+          <w:lang w:val="en-US"/>
+        </w:rPr>
+        <w:t>--</w:t>
+      </w:r>
+    </w:p>
+    <w:p>
+      <w:pPr>
+        <w:rPr>
+          <w:sz w:val="16"/>
+          <w:szCs w:val="16"/>
+          <w:lang w:val="en-US"/>
+        </w:rPr>
+      </w:pPr>
+    </w:p>
+    <w:p>
+      <w:pPr>
+        <w:rPr>
+          <w:sz w:val="16"/>
+          <w:szCs w:val="16"/>
+          <w:lang w:val="en-US"/>
+        </w:rPr>
+      </w:pPr>
+      <w:r>
+        <w:rPr>
+          <w:sz w:val="16"/>
+          <w:szCs w:val="16"/>
+          <w:lang w:val="en-US"/>
+        </w:rPr>
+        <w:t>CREATE TABLE IF NOT EXISTS `</w:t>
+      </w:r>
+      <w:proofErr w:type="spellStart"/>
+      <w:r>
+        <w:rPr>
+          <w:sz w:val="16"/>
+          <w:szCs w:val="16"/>
+          <w:lang w:val="en-US"/>
+        </w:rPr>
+        <w:t>bobina</w:t>
+      </w:r>
+      <w:proofErr w:type="spellEnd"/>
+      <w:r>
+        <w:rPr>
+          <w:sz w:val="16"/>
+          <w:szCs w:val="16"/>
+          <w:lang w:val="en-US"/>
+        </w:rPr>
+        <w:t>` (</w:t>
+      </w:r>
+    </w:p>
+    <w:p>
+      <w:pPr>
+        <w:rPr>
+          <w:sz w:val="16"/>
+          <w:szCs w:val="16"/>
+          <w:lang w:val="en-US"/>
+        </w:rPr>
+      </w:pPr>
+      <w:r>
+        <w:rPr>
+          <w:sz w:val="16"/>
+          <w:szCs w:val="16"/>
+          <w:lang w:val="en-US"/>
+        </w:rPr>
+        <w:t xml:space="preserve">  `</w:t>
+      </w:r>
+      <w:proofErr w:type="spellStart"/>
+      <w:r>
+        <w:rPr>
+          <w:sz w:val="16"/>
+          <w:szCs w:val="16"/>
+          <w:lang w:val="en-US"/>
+        </w:rPr>
+        <w:t>Numero_Bobina</w:t>
+      </w:r>
+      <w:proofErr w:type="spellEnd"/>
+      <w:r>
+        <w:rPr>
+          <w:sz w:val="16"/>
+          <w:szCs w:val="16"/>
+          <w:lang w:val="en-US"/>
+        </w:rPr>
+        <w:t xml:space="preserve">` </w:t>
+      </w:r>
+      <w:proofErr w:type="spellStart"/>
+      <w:proofErr w:type="gramStart"/>
+      <w:r>
+        <w:rPr>
+          <w:sz w:val="16"/>
+          <w:szCs w:val="16"/>
+          <w:lang w:val="en-US"/>
+        </w:rPr>
+        <w:t>int</w:t>
+      </w:r>
+      <w:proofErr w:type="spellEnd"/>
+      <w:r>
+        <w:rPr>
+          <w:sz w:val="16"/>
+          <w:szCs w:val="16"/>
+          <w:lang w:val="en-US"/>
+        </w:rPr>
+        <w:t>(</w:t>
+      </w:r>
+      <w:proofErr w:type="gramEnd"/>
+      <w:r>
+        <w:rPr>
+          <w:sz w:val="16"/>
+          <w:szCs w:val="16"/>
+          <w:lang w:val="en-US"/>
+        </w:rPr>
+        <w:t>11) unsigned NOT NULL AUTO_INCREMENT,</w:t>
+      </w:r>
+    </w:p>
+    <w:p>
+      <w:pPr>
+        <w:rPr>
+          <w:sz w:val="16"/>
+          <w:szCs w:val="16"/>
+          <w:lang w:val="en-US"/>
+        </w:rPr>
+      </w:pPr>
+      <w:r>
+        <w:rPr>
+          <w:sz w:val="16"/>
+          <w:szCs w:val="16"/>
+          <w:lang w:val="en-US"/>
+        </w:rPr>
+        <w:t xml:space="preserve">  `</w:t>
+      </w:r>
+      <w:proofErr w:type="spellStart"/>
+      <w:r>
+        <w:rPr>
+          <w:sz w:val="16"/>
+          <w:szCs w:val="16"/>
+          <w:lang w:val="en-US"/>
+        </w:rPr>
+        <w:t>estado_id</w:t>
+      </w:r>
+      <w:proofErr w:type="spellEnd"/>
+      <w:r>
+        <w:rPr>
+          <w:sz w:val="16"/>
+          <w:szCs w:val="16"/>
+          <w:lang w:val="en-US"/>
+        </w:rPr>
+        <w:t xml:space="preserve">` </w:t>
+      </w:r>
+      <w:proofErr w:type="spellStart"/>
+      <w:proofErr w:type="gramStart"/>
+      <w:r>
+        <w:rPr>
+          <w:sz w:val="16"/>
+          <w:szCs w:val="16"/>
+          <w:lang w:val="en-US"/>
+        </w:rPr>
+        <w:t>int</w:t>
+      </w:r>
+      <w:proofErr w:type="spellEnd"/>
+      <w:r>
+        <w:rPr>
+          <w:sz w:val="16"/>
+          <w:szCs w:val="16"/>
+          <w:lang w:val="en-US"/>
+        </w:rPr>
+        <w:t>(</w:t>
+      </w:r>
+      <w:proofErr w:type="gramEnd"/>
+      <w:r>
+        <w:rPr>
+          <w:sz w:val="16"/>
+          <w:szCs w:val="16"/>
+          <w:lang w:val="en-US"/>
+        </w:rPr>
+        <w:t>11) unsigned NOT NULL,</w:t>
+      </w:r>
+    </w:p>
+    <w:p>
+      <w:pPr>
+        <w:rPr>
+          <w:sz w:val="16"/>
+          <w:szCs w:val="16"/>
+          <w:lang w:val="en-US"/>
+        </w:rPr>
+      </w:pPr>
+      <w:r>
+        <w:rPr>
+          <w:sz w:val="16"/>
+          <w:szCs w:val="16"/>
+          <w:lang w:val="en-US"/>
+        </w:rPr>
+        <w:t xml:space="preserve">  `</w:t>
+      </w:r>
+      <w:proofErr w:type="spellStart"/>
+      <w:r>
+        <w:rPr>
+          <w:sz w:val="16"/>
+          <w:szCs w:val="16"/>
+          <w:lang w:val="en-US"/>
+        </w:rPr>
+        <w:t>producto_id</w:t>
+      </w:r>
+      <w:proofErr w:type="spellEnd"/>
+      <w:r>
+        <w:rPr>
+          <w:sz w:val="16"/>
+          <w:szCs w:val="16"/>
+          <w:lang w:val="en-US"/>
+        </w:rPr>
+        <w:t xml:space="preserve">` </w:t>
+      </w:r>
+      <w:proofErr w:type="spellStart"/>
+      <w:proofErr w:type="gramStart"/>
+      <w:r>
+        <w:rPr>
+          <w:sz w:val="16"/>
+          <w:szCs w:val="16"/>
+          <w:lang w:val="en-US"/>
+        </w:rPr>
+        <w:t>int</w:t>
+      </w:r>
+      <w:proofErr w:type="spellEnd"/>
+      <w:r>
+        <w:rPr>
+          <w:sz w:val="16"/>
+          <w:szCs w:val="16"/>
+          <w:lang w:val="en-US"/>
+        </w:rPr>
+        <w:t>(</w:t>
+      </w:r>
+      <w:proofErr w:type="gramEnd"/>
+      <w:r>
+        <w:rPr>
+          <w:sz w:val="16"/>
+          <w:szCs w:val="16"/>
+          <w:lang w:val="en-US"/>
+        </w:rPr>
+        <w:t>11) unsigned NOT NULL,</w:t>
+      </w:r>
+    </w:p>
+    <w:p>
+      <w:pPr>
+        <w:rPr>
+          <w:sz w:val="16"/>
+          <w:szCs w:val="16"/>
+          <w:lang w:val="en-US"/>
+        </w:rPr>
+      </w:pPr>
+      <w:r>
+        <w:rPr>
+          <w:sz w:val="16"/>
+          <w:szCs w:val="16"/>
+          <w:lang w:val="en-US"/>
+        </w:rPr>
+        <w:t xml:space="preserve">  `</w:t>
+      </w:r>
+      <w:proofErr w:type="spellStart"/>
+      <w:r>
+        <w:rPr>
+          <w:sz w:val="16"/>
+          <w:szCs w:val="16"/>
+          <w:lang w:val="en-US"/>
+        </w:rPr>
+        <w:t>cliente_id</w:t>
+      </w:r>
+      <w:proofErr w:type="spellEnd"/>
+      <w:r>
+        <w:rPr>
+          <w:sz w:val="16"/>
+          <w:szCs w:val="16"/>
+          <w:lang w:val="en-US"/>
+        </w:rPr>
+        <w:t xml:space="preserve">` </w:t>
+      </w:r>
+      <w:proofErr w:type="spellStart"/>
+      <w:proofErr w:type="gramStart"/>
+      <w:r>
+        <w:rPr>
+          <w:sz w:val="16"/>
+          <w:szCs w:val="16"/>
+          <w:lang w:val="en-US"/>
+        </w:rPr>
+        <w:t>int</w:t>
+      </w:r>
+      <w:proofErr w:type="spellEnd"/>
+      <w:r>
+        <w:rPr>
+          <w:sz w:val="16"/>
+          <w:szCs w:val="16"/>
+          <w:lang w:val="en-US"/>
+        </w:rPr>
+        <w:t>(</w:t>
+      </w:r>
+      <w:proofErr w:type="gramEnd"/>
+      <w:r>
+        <w:rPr>
+          <w:sz w:val="16"/>
+          <w:szCs w:val="16"/>
+          <w:lang w:val="en-US"/>
+        </w:rPr>
+        <w:t>11) unsigned NOT NULL,</w:t>
+      </w:r>
+    </w:p>
+    <w:p>
+      <w:pPr>
+        <w:rPr>
+          <w:sz w:val="16"/>
+          <w:szCs w:val="16"/>
+          <w:lang w:val="en-US"/>
+        </w:rPr>
+      </w:pPr>
+      <w:r>
+        <w:rPr>
+          <w:sz w:val="16"/>
+          <w:szCs w:val="16"/>
+          <w:lang w:val="en-US"/>
+        </w:rPr>
+        <w:t xml:space="preserve">  `</w:t>
+      </w:r>
+      <w:proofErr w:type="spellStart"/>
+      <w:r>
+        <w:rPr>
+          <w:sz w:val="16"/>
+          <w:szCs w:val="16"/>
+          <w:lang w:val="en-US"/>
+        </w:rPr>
+        <w:t>maquinista_id</w:t>
+      </w:r>
+      <w:proofErr w:type="spellEnd"/>
+      <w:r>
+        <w:rPr>
+          <w:sz w:val="16"/>
+          <w:szCs w:val="16"/>
+          <w:lang w:val="en-US"/>
+        </w:rPr>
+        <w:t xml:space="preserve">` </w:t>
+      </w:r>
+      <w:proofErr w:type="spellStart"/>
+      <w:proofErr w:type="gramStart"/>
+      <w:r>
+        <w:rPr>
+          <w:sz w:val="16"/>
+          <w:szCs w:val="16"/>
+          <w:lang w:val="en-US"/>
+        </w:rPr>
+        <w:t>int</w:t>
+      </w:r>
+      <w:proofErr w:type="spellEnd"/>
+      <w:r>
+        <w:rPr>
+          <w:sz w:val="16"/>
+          <w:szCs w:val="16"/>
+          <w:lang w:val="en-US"/>
+        </w:rPr>
+        <w:t>(</w:t>
+      </w:r>
+      <w:proofErr w:type="gramEnd"/>
+      <w:r>
+        <w:rPr>
+          <w:sz w:val="16"/>
+          <w:szCs w:val="16"/>
+          <w:lang w:val="en-US"/>
+        </w:rPr>
+        <w:t>11) unsigned NOT NULL,</w:t>
+      </w:r>
+    </w:p>
+    <w:p>
+      <w:pPr>
+        <w:rPr>
+          <w:sz w:val="16"/>
+          <w:szCs w:val="16"/>
+          <w:lang w:val="en-US"/>
+        </w:rPr>
+      </w:pPr>
+      <w:r>
+        <w:rPr>
+          <w:sz w:val="16"/>
+          <w:szCs w:val="16"/>
+          <w:lang w:val="en-US"/>
+        </w:rPr>
+        <w:t xml:space="preserve">  `Peso` </w:t>
+      </w:r>
+      <w:proofErr w:type="gramStart"/>
+      <w:r>
+        <w:rPr>
+          <w:sz w:val="16"/>
+          <w:szCs w:val="16"/>
+          <w:lang w:val="en-US"/>
+        </w:rPr>
+        <w:t>decimal(</w:t>
+      </w:r>
+      <w:proofErr w:type="gramEnd"/>
+      <w:r>
+        <w:rPr>
+          <w:sz w:val="16"/>
+          <w:szCs w:val="16"/>
+          <w:lang w:val="en-US"/>
+        </w:rPr>
+        <w:t>11,2) NOT NULL,</w:t>
+      </w:r>
+    </w:p>
+    <w:p>
+      <w:pPr>
+        <w:rPr>
+          <w:sz w:val="16"/>
+          <w:szCs w:val="16"/>
+          <w:lang w:val="en-US"/>
+        </w:rPr>
+      </w:pPr>
+      <w:r>
+        <w:rPr>
+          <w:sz w:val="16"/>
+          <w:szCs w:val="16"/>
+          <w:lang w:val="en-US"/>
+        </w:rPr>
+        <w:t xml:space="preserve">  `</w:t>
+      </w:r>
+      <w:proofErr w:type="spellStart"/>
+      <w:r>
+        <w:rPr>
+          <w:sz w:val="16"/>
+          <w:szCs w:val="16"/>
+          <w:lang w:val="en-US"/>
+        </w:rPr>
+        <w:t>Observacion</w:t>
+      </w:r>
+      <w:proofErr w:type="spellEnd"/>
+      <w:r>
+        <w:rPr>
+          <w:sz w:val="16"/>
+          <w:szCs w:val="16"/>
+          <w:lang w:val="en-US"/>
+        </w:rPr>
+        <w:t>` text NOT NULL,</w:t>
+      </w:r>
+    </w:p>
+    <w:p>
+      <w:pPr>
+        <w:rPr>
+          <w:sz w:val="16"/>
+          <w:szCs w:val="16"/>
+          <w:lang w:val="en-US"/>
+        </w:rPr>
+      </w:pPr>
+      <w:r>
+        <w:rPr>
+          <w:sz w:val="16"/>
+          <w:szCs w:val="16"/>
+          <w:lang w:val="en-US"/>
+        </w:rPr>
+        <w:t xml:space="preserve">  `</w:t>
+      </w:r>
+      <w:proofErr w:type="spellStart"/>
+      <w:r>
+        <w:rPr>
+          <w:sz w:val="16"/>
+          <w:szCs w:val="16"/>
+          <w:lang w:val="en-US"/>
+        </w:rPr>
+        <w:t>Gramaje</w:t>
+      </w:r>
+      <w:proofErr w:type="spellEnd"/>
+      <w:r>
+        <w:rPr>
+          <w:sz w:val="16"/>
+          <w:szCs w:val="16"/>
+          <w:lang w:val="en-US"/>
+        </w:rPr>
+        <w:t xml:space="preserve">` </w:t>
+      </w:r>
+      <w:proofErr w:type="gramStart"/>
+      <w:r>
+        <w:rPr>
+          <w:sz w:val="16"/>
+          <w:szCs w:val="16"/>
+          <w:lang w:val="en-US"/>
+        </w:rPr>
+        <w:t>decimal(</w:t>
+      </w:r>
+      <w:proofErr w:type="gramEnd"/>
+      <w:r>
+        <w:rPr>
+          <w:sz w:val="16"/>
+          <w:szCs w:val="16"/>
+          <w:lang w:val="en-US"/>
+        </w:rPr>
+        <w:t>11,1) NOT NULL,</w:t>
+      </w:r>
+    </w:p>
+    <w:p>
+      <w:pPr>
+        <w:rPr>
+          <w:sz w:val="16"/>
+          <w:szCs w:val="16"/>
+          <w:lang w:val="en-US"/>
+        </w:rPr>
+      </w:pPr>
+      <w:r>
+        <w:rPr>
+          <w:sz w:val="16"/>
+          <w:szCs w:val="16"/>
+          <w:lang w:val="en-US"/>
+        </w:rPr>
+        <w:t xml:space="preserve">  `</w:t>
+      </w:r>
+      <w:proofErr w:type="spellStart"/>
+      <w:r>
+        <w:rPr>
+          <w:sz w:val="16"/>
+          <w:szCs w:val="16"/>
+          <w:lang w:val="en-US"/>
+        </w:rPr>
+        <w:t>Espesor</w:t>
+      </w:r>
+      <w:proofErr w:type="spellEnd"/>
+      <w:r>
+        <w:rPr>
+          <w:sz w:val="16"/>
+          <w:szCs w:val="16"/>
+          <w:lang w:val="en-US"/>
+        </w:rPr>
+        <w:t xml:space="preserve">` </w:t>
+      </w:r>
+      <w:proofErr w:type="spellStart"/>
+      <w:proofErr w:type="gramStart"/>
+      <w:r>
+        <w:rPr>
+          <w:sz w:val="16"/>
+          <w:szCs w:val="16"/>
+          <w:lang w:val="en-US"/>
+        </w:rPr>
+        <w:t>int</w:t>
+      </w:r>
+      <w:proofErr w:type="spellEnd"/>
+      <w:r>
+        <w:rPr>
+          <w:sz w:val="16"/>
+          <w:szCs w:val="16"/>
+          <w:lang w:val="en-US"/>
+        </w:rPr>
+        <w:t>(</w:t>
+      </w:r>
+      <w:proofErr w:type="gramEnd"/>
+      <w:r>
+        <w:rPr>
+          <w:sz w:val="16"/>
+          <w:szCs w:val="16"/>
+          <w:lang w:val="en-US"/>
+        </w:rPr>
+        <w:t>11) NOT NULL,</w:t>
+      </w:r>
+    </w:p>
+    <w:p>
+      <w:pPr>
+        <w:rPr>
+          <w:sz w:val="16"/>
+          <w:szCs w:val="16"/>
+          <w:lang w:val="en-US"/>
+        </w:rPr>
+      </w:pPr>
+      <w:r>
+        <w:rPr>
+          <w:sz w:val="16"/>
+          <w:szCs w:val="16"/>
+          <w:lang w:val="en-US"/>
+        </w:rPr>
+        <w:t xml:space="preserve">  `</w:t>
+      </w:r>
+      <w:proofErr w:type="spellStart"/>
+      <w:r>
+        <w:rPr>
+          <w:sz w:val="16"/>
+          <w:szCs w:val="16"/>
+          <w:lang w:val="en-US"/>
+        </w:rPr>
+        <w:t>Fin_Bob</w:t>
+      </w:r>
+      <w:proofErr w:type="spellEnd"/>
+      <w:r>
+        <w:rPr>
+          <w:sz w:val="16"/>
+          <w:szCs w:val="16"/>
+          <w:lang w:val="en-US"/>
+        </w:rPr>
+        <w:t>` time NOT NULL,</w:t>
+      </w:r>
+    </w:p>
+    <w:p>
+      <w:pPr>
+        <w:rPr>
+          <w:sz w:val="16"/>
+          <w:szCs w:val="16"/>
+          <w:lang w:val="en-US"/>
+        </w:rPr>
+      </w:pPr>
+      <w:r>
+        <w:rPr>
+          <w:sz w:val="16"/>
+          <w:szCs w:val="16"/>
+          <w:lang w:val="en-US"/>
+        </w:rPr>
+        <w:t xml:space="preserve">  `</w:t>
+      </w:r>
+      <w:proofErr w:type="spellStart"/>
+      <w:r>
+        <w:rPr>
+          <w:sz w:val="16"/>
+          <w:szCs w:val="16"/>
+          <w:lang w:val="en-US"/>
+        </w:rPr>
+        <w:t>Formato</w:t>
+      </w:r>
+      <w:proofErr w:type="spellEnd"/>
+      <w:r>
+        <w:rPr>
+          <w:sz w:val="16"/>
+          <w:szCs w:val="16"/>
+          <w:lang w:val="en-US"/>
+        </w:rPr>
+        <w:t xml:space="preserve">` </w:t>
+      </w:r>
+      <w:proofErr w:type="gramStart"/>
+      <w:r>
+        <w:rPr>
+          <w:sz w:val="16"/>
+          <w:szCs w:val="16"/>
+          <w:lang w:val="en-US"/>
+        </w:rPr>
+        <w:t>decimal(</w:t>
+      </w:r>
+      <w:proofErr w:type="gramEnd"/>
+      <w:r>
+        <w:rPr>
+          <w:sz w:val="16"/>
+          <w:szCs w:val="16"/>
+          <w:lang w:val="en-US"/>
+        </w:rPr>
+        <w:t>11,2) NOT NULL,</w:t>
+      </w:r>
+    </w:p>
+    <w:p>
+      <w:pPr>
+        <w:rPr>
+          <w:sz w:val="16"/>
+          <w:szCs w:val="16"/>
+          <w:lang w:val="en-US"/>
+        </w:rPr>
+      </w:pPr>
+      <w:r>
+        <w:rPr>
+          <w:sz w:val="16"/>
+          <w:szCs w:val="16"/>
+          <w:lang w:val="en-US"/>
+        </w:rPr>
+        <w:t xml:space="preserve">  `FECHA_SCANEO` date NOT NULL,</w:t>
+      </w:r>
+    </w:p>
+    <w:p>
+      <w:pPr>
+        <w:rPr>
+          <w:sz w:val="16"/>
+          <w:szCs w:val="16"/>
+          <w:lang w:val="en-US"/>
+        </w:rPr>
+      </w:pPr>
+      <w:r>
+        <w:rPr>
+          <w:sz w:val="16"/>
+          <w:szCs w:val="16"/>
+          <w:lang w:val="en-US"/>
+        </w:rPr>
+        <w:t xml:space="preserve">  `FECHA_FABRICACION` date NOT NULL,</w:t>
+      </w:r>
+    </w:p>
+    <w:p>
+      <w:pPr>
+        <w:rPr>
+          <w:sz w:val="16"/>
+          <w:szCs w:val="16"/>
+          <w:lang w:val="en-US"/>
+        </w:rPr>
+      </w:pPr>
+      <w:r>
+        <w:rPr>
+          <w:sz w:val="16"/>
+          <w:szCs w:val="16"/>
+          <w:lang w:val="en-US"/>
+        </w:rPr>
+        <w:t xml:space="preserve">  `</w:t>
+      </w:r>
+      <w:proofErr w:type="spellStart"/>
+      <w:proofErr w:type="gramStart"/>
+      <w:r>
+        <w:rPr>
+          <w:sz w:val="16"/>
+          <w:szCs w:val="16"/>
+          <w:lang w:val="en-US"/>
+        </w:rPr>
+        <w:t>celular</w:t>
+      </w:r>
+      <w:proofErr w:type="spellEnd"/>
+      <w:proofErr w:type="gramEnd"/>
+      <w:r>
+        <w:rPr>
+          <w:sz w:val="16"/>
+          <w:szCs w:val="16"/>
+          <w:lang w:val="en-US"/>
+        </w:rPr>
+        <w:t>` text NOT NULL,</w:t>
+      </w:r>
+    </w:p>
+    <w:p>
+      <w:pPr>
+        <w:rPr>
+          <w:sz w:val="16"/>
+          <w:szCs w:val="16"/>
+          <w:lang w:val="en-US"/>
+        </w:rPr>
+      </w:pPr>
+      <w:r>
+        <w:rPr>
+          <w:sz w:val="16"/>
+          <w:szCs w:val="16"/>
+          <w:lang w:val="en-US"/>
+        </w:rPr>
+        <w:t xml:space="preserve">  `</w:t>
+      </w:r>
+      <w:proofErr w:type="spellStart"/>
+      <w:proofErr w:type="gramStart"/>
+      <w:r>
+        <w:rPr>
+          <w:sz w:val="16"/>
+          <w:szCs w:val="16"/>
+          <w:lang w:val="en-US"/>
+        </w:rPr>
+        <w:t>turno</w:t>
+      </w:r>
+      <w:proofErr w:type="spellEnd"/>
+      <w:proofErr w:type="gramEnd"/>
+      <w:r>
+        <w:rPr>
+          <w:sz w:val="16"/>
+          <w:szCs w:val="16"/>
+          <w:lang w:val="en-US"/>
+        </w:rPr>
+        <w:t xml:space="preserve">` </w:t>
+      </w:r>
+      <w:proofErr w:type="spellStart"/>
+      <w:r>
+        <w:rPr>
+          <w:sz w:val="16"/>
+          <w:szCs w:val="16"/>
+          <w:lang w:val="en-US"/>
+        </w:rPr>
+        <w:t>int</w:t>
+      </w:r>
+      <w:proofErr w:type="spellEnd"/>
+      <w:r>
+        <w:rPr>
+          <w:sz w:val="16"/>
+          <w:szCs w:val="16"/>
+          <w:lang w:val="en-US"/>
+        </w:rPr>
+        <w:t>(11) NOT NULL DEFAULT '1',</w:t>
+      </w:r>
+    </w:p>
+    <w:p>
+      <w:pPr>
+        <w:rPr>
+          <w:sz w:val="16"/>
+          <w:szCs w:val="16"/>
+        </w:rPr>
+      </w:pPr>
+      <w:r>
+        <w:rPr>
+          <w:sz w:val="16"/>
+          <w:szCs w:val="16"/>
+          <w:lang w:val="en-US"/>
+        </w:rPr>
+        <w:t xml:space="preserve">  </w:t>
+      </w:r>
+      <w:r>
+        <w:rPr>
+          <w:sz w:val="16"/>
+          <w:szCs w:val="16"/>
+        </w:rPr>
+        <w:t>PRIMARY KEY (`</w:t>
+      </w:r>
+      <w:proofErr w:type="spellStart"/>
+      <w:r>
+        <w:rPr>
+          <w:sz w:val="16"/>
+          <w:szCs w:val="16"/>
+        </w:rPr>
+        <w:t>Numero_Bobina</w:t>
+      </w:r>
+      <w:proofErr w:type="spellEnd"/>
+      <w:r>
+        <w:rPr>
+          <w:sz w:val="16"/>
+          <w:szCs w:val="16"/>
+        </w:rPr>
+        <w:t>`),</w:t>
+      </w:r>
+    </w:p>
+    <w:p>
+      <w:pPr>
+        <w:rPr>
+          <w:sz w:val="16"/>
+          <w:szCs w:val="16"/>
+        </w:rPr>
+      </w:pPr>
+      <w:r>
+        <w:rPr>
+          <w:sz w:val="16"/>
+          <w:szCs w:val="16"/>
+        </w:rPr>
+        <w:t xml:space="preserve">  KEY `</w:t>
+      </w:r>
+      <w:proofErr w:type="spellStart"/>
+      <w:r>
+        <w:rPr>
+          <w:sz w:val="16"/>
+          <w:szCs w:val="16"/>
+        </w:rPr>
+        <w:t>Numero_Bobina</w:t>
+      </w:r>
+      <w:proofErr w:type="spellEnd"/>
+      <w:r>
+        <w:rPr>
+          <w:sz w:val="16"/>
+          <w:szCs w:val="16"/>
+        </w:rPr>
+        <w:t>` (`</w:t>
+      </w:r>
+      <w:proofErr w:type="spellStart"/>
+      <w:r>
+        <w:rPr>
+          <w:sz w:val="16"/>
+          <w:szCs w:val="16"/>
+        </w:rPr>
+        <w:t>Numero_Bobina</w:t>
+      </w:r>
+      <w:proofErr w:type="spellEnd"/>
+      <w:r>
+        <w:rPr>
+          <w:sz w:val="16"/>
+          <w:szCs w:val="16"/>
+        </w:rPr>
+        <w:t>`),</w:t>
+      </w:r>
+    </w:p>
+    <w:p>
+      <w:pPr>
+        <w:rPr>
+          <w:sz w:val="16"/>
+          <w:szCs w:val="16"/>
+        </w:rPr>
+      </w:pPr>
+      <w:r>
+        <w:rPr>
+          <w:sz w:val="16"/>
+          <w:szCs w:val="16"/>
+        </w:rPr>
+        <w:t xml:space="preserve">  KEY `</w:t>
+      </w:r>
+      <w:proofErr w:type="spellStart"/>
+      <w:r>
+        <w:rPr>
+          <w:sz w:val="16"/>
+          <w:szCs w:val="16"/>
+        </w:rPr>
+        <w:t>estado_id</w:t>
+      </w:r>
+      <w:proofErr w:type="spellEnd"/>
+      <w:r>
+        <w:rPr>
+          <w:sz w:val="16"/>
+          <w:szCs w:val="16"/>
+        </w:rPr>
+        <w:t>` (`</w:t>
+      </w:r>
+      <w:proofErr w:type="spellStart"/>
+      <w:r>
+        <w:rPr>
+          <w:sz w:val="16"/>
+          <w:szCs w:val="16"/>
+        </w:rPr>
+        <w:t>estado_id</w:t>
+      </w:r>
+      <w:proofErr w:type="spellEnd"/>
+      <w:r>
+        <w:rPr>
+          <w:sz w:val="16"/>
+          <w:szCs w:val="16"/>
+        </w:rPr>
+        <w:t>`),</w:t>
+      </w:r>
+    </w:p>
+    <w:p>
+      <w:pPr>
+        <w:rPr>
+          <w:sz w:val="16"/>
+          <w:szCs w:val="16"/>
+        </w:rPr>
+      </w:pPr>
+      <w:r>
+        <w:rPr>
+          <w:sz w:val="16"/>
+          <w:szCs w:val="16"/>
+        </w:rPr>
+        <w:t xml:space="preserve">  KEY `</w:t>
+      </w:r>
+      <w:proofErr w:type="spellStart"/>
+      <w:r>
+        <w:rPr>
+          <w:sz w:val="16"/>
+          <w:szCs w:val="16"/>
+        </w:rPr>
+        <w:t>producto_id</w:t>
+      </w:r>
+      <w:proofErr w:type="spellEnd"/>
+      <w:r>
+        <w:rPr>
+          <w:sz w:val="16"/>
+          <w:szCs w:val="16"/>
+        </w:rPr>
+        <w:t>` (`</w:t>
+      </w:r>
+      <w:proofErr w:type="spellStart"/>
+      <w:r>
+        <w:rPr>
+          <w:sz w:val="16"/>
+          <w:szCs w:val="16"/>
+        </w:rPr>
+        <w:t>producto_id</w:t>
+      </w:r>
+      <w:proofErr w:type="spellEnd"/>
+      <w:r>
+        <w:rPr>
+          <w:sz w:val="16"/>
+          <w:szCs w:val="16"/>
+        </w:rPr>
+        <w:t>`),</w:t>
+      </w:r>
+    </w:p>
+    <w:p>
+      <w:pPr>
+        <w:rPr>
+          <w:sz w:val="16"/>
+          <w:szCs w:val="16"/>
+        </w:rPr>
+      </w:pPr>
+      <w:r>
+        <w:rPr>
+          <w:sz w:val="16"/>
+          <w:szCs w:val="16"/>
+        </w:rPr>
+        <w:t xml:space="preserve">  KEY `</w:t>
+      </w:r>
+      <w:proofErr w:type="spellStart"/>
+      <w:r>
+        <w:rPr>
+          <w:sz w:val="16"/>
+          <w:szCs w:val="16"/>
+        </w:rPr>
+        <w:t>cliente_id</w:t>
+      </w:r>
+      <w:proofErr w:type="spellEnd"/>
+      <w:r>
+        <w:rPr>
+          <w:sz w:val="16"/>
+          <w:szCs w:val="16"/>
+        </w:rPr>
+        <w:t>` (`</w:t>
+      </w:r>
+      <w:proofErr w:type="spellStart"/>
+      <w:r>
+        <w:rPr>
+          <w:sz w:val="16"/>
+          <w:szCs w:val="16"/>
+        </w:rPr>
+        <w:t>cliente_id</w:t>
+      </w:r>
+      <w:proofErr w:type="spellEnd"/>
+      <w:r>
+        <w:rPr>
+          <w:sz w:val="16"/>
+          <w:szCs w:val="16"/>
+        </w:rPr>
+        <w:t>`),</w:t>
+      </w:r>
+    </w:p>
+    <w:p>
+      <w:pPr>
+        <w:rPr>
+          <w:sz w:val="16"/>
+          <w:szCs w:val="16"/>
+        </w:rPr>
+      </w:pPr>
+      <w:r>
+        <w:rPr>
+          <w:sz w:val="16"/>
+          <w:szCs w:val="16"/>
+        </w:rPr>
+        <w:lastRenderedPageBreak/>
+        <w:t xml:space="preserve">  KEY `</w:t>
+      </w:r>
+      <w:proofErr w:type="spellStart"/>
+      <w:r>
+        <w:rPr>
+          <w:sz w:val="16"/>
+          <w:szCs w:val="16"/>
+        </w:rPr>
+        <w:t>maquinista_id</w:t>
+      </w:r>
+      <w:proofErr w:type="spellEnd"/>
+      <w:r>
+        <w:rPr>
+          <w:sz w:val="16"/>
+          <w:szCs w:val="16"/>
+        </w:rPr>
+        <w:t>` (`</w:t>
+      </w:r>
+      <w:proofErr w:type="spellStart"/>
+      <w:r>
+        <w:rPr>
+          <w:sz w:val="16"/>
+          <w:szCs w:val="16"/>
+        </w:rPr>
+        <w:t>maquinista_id</w:t>
+      </w:r>
+      <w:proofErr w:type="spellEnd"/>
+      <w:r>
+        <w:rPr>
+          <w:sz w:val="16"/>
+          <w:szCs w:val="16"/>
+        </w:rPr>
+        <w:t>`)</w:t>
+      </w:r>
+    </w:p>
+    <w:p>
+      <w:pPr>
+        <w:rPr>
+          <w:sz w:val="16"/>
+          <w:szCs w:val="16"/>
+        </w:rPr>
+      </w:pPr>
+      <w:r>
+        <w:rPr>
+          <w:sz w:val="16"/>
+          <w:szCs w:val="16"/>
+        </w:rPr>
+        <w:t>) ENGINE=</w:t>
+      </w:r>
+      <w:proofErr w:type="spellStart"/>
+      <w:r>
+        <w:rPr>
+          <w:sz w:val="16"/>
+          <w:szCs w:val="16"/>
+        </w:rPr>
+        <w:t>MyISAM</w:t>
+      </w:r>
+      <w:proofErr w:type="spellEnd"/>
+      <w:r>
+        <w:rPr>
+          <w:sz w:val="16"/>
+          <w:szCs w:val="16"/>
+        </w:rPr>
+        <w:t xml:space="preserve"> DEFAULT CHARSET=utf8mb4 AUTO_INCREMENT=</w:t>
+      </w:r>
+      <w:proofErr w:type="gramStart"/>
+      <w:r>
+        <w:rPr>
+          <w:sz w:val="16"/>
+          <w:szCs w:val="16"/>
+        </w:rPr>
+        <w:t>1 ;</w:t>
+      </w:r>
+      <w:proofErr w:type="gramEnd"/>
+    </w:p>
+    <w:p>
+      <w:pPr>
+        <w:rPr>
+          <w:sz w:val="16"/>
+          <w:szCs w:val="16"/>
+        </w:rPr>
+      </w:pPr>
+    </w:p>
+    <w:p>
+      <w:pPr>
+        <w:rPr>
+          <w:sz w:val="16"/>
+          <w:szCs w:val="16"/>
+        </w:rPr>
+      </w:pPr>
+      <w:r>
+        <w:rPr>
+          <w:sz w:val="16"/>
+          <w:szCs w:val="16"/>
+        </w:rPr>
+        <w:t>-- --------------------------------------------------------</w:t>
+      </w:r>
+    </w:p>
+    <w:p>
+      <w:pPr>
+        <w:rPr>
+          <w:sz w:val="16"/>
+          <w:szCs w:val="16"/>
+        </w:rPr>
+      </w:pPr>
+    </w:p>
+    <w:p>
+      <w:pPr>
+        <w:rPr>
+          <w:sz w:val="16"/>
+          <w:szCs w:val="16"/>
+        </w:rPr>
+      </w:pPr>
+      <w:r>
+        <w:rPr>
+          <w:sz w:val="16"/>
+          <w:szCs w:val="16"/>
+        </w:rPr>
+        <w:t>--</w:t>
+      </w:r>
+    </w:p>
+    <w:p>
+      <w:pPr>
+        <w:rPr>
+          <w:sz w:val="16"/>
+          <w:szCs w:val="16"/>
+        </w:rPr>
+      </w:pPr>
+      <w:r>
+        <w:rPr>
+          <w:sz w:val="16"/>
+          <w:szCs w:val="16"/>
+        </w:rPr>
+        <w:t xml:space="preserve">-- </w:t>
+      </w:r>
+      <w:r>
+        <w:rPr>
+          <w:b/>
+          <w:sz w:val="16"/>
+          <w:szCs w:val="16"/>
+        </w:rPr>
+        <w:t>Estructura de tabla para la tabla `usuarios`</w:t>
+      </w:r>
+    </w:p>
+    <w:p>
+      <w:pPr>
+        <w:rPr>
+          <w:sz w:val="16"/>
+          <w:szCs w:val="16"/>
+          <w:lang w:val="en-US"/>
+        </w:rPr>
+      </w:pPr>
+      <w:r>
+        <w:rPr>
+          <w:sz w:val="16"/>
+          <w:szCs w:val="16"/>
+          <w:lang w:val="en-US"/>
+        </w:rPr>
+        <w:t>--</w:t>
+      </w:r>
+    </w:p>
+    <w:p>
+      <w:pPr>
+        <w:rPr>
+          <w:sz w:val="16"/>
+          <w:szCs w:val="16"/>
+          <w:lang w:val="en-US"/>
+        </w:rPr>
+      </w:pPr>
+    </w:p>
+    <w:p>
+      <w:pPr>
+        <w:rPr>
+          <w:sz w:val="16"/>
+          <w:szCs w:val="16"/>
+          <w:lang w:val="en-US"/>
+        </w:rPr>
+      </w:pPr>
+      <w:r>
+        <w:rPr>
+          <w:sz w:val="16"/>
+          <w:szCs w:val="16"/>
+          <w:lang w:val="en-US"/>
+        </w:rPr>
+        <w:t>CREATE TABLE IF NOT EXISTS `</w:t>
+      </w:r>
+      <w:proofErr w:type="spellStart"/>
+      <w:r>
+        <w:rPr>
+          <w:sz w:val="16"/>
+          <w:szCs w:val="16"/>
+          <w:lang w:val="en-US"/>
+        </w:rPr>
+        <w:t>usuarios</w:t>
+      </w:r>
+      <w:proofErr w:type="spellEnd"/>
+      <w:r>
+        <w:rPr>
+          <w:sz w:val="16"/>
+          <w:szCs w:val="16"/>
+          <w:lang w:val="en-US"/>
+        </w:rPr>
+        <w:t>` (</w:t>
+      </w:r>
+    </w:p>
+    <w:p>
+      <w:pPr>
+        <w:rPr>
+          <w:sz w:val="16"/>
+          <w:szCs w:val="16"/>
+          <w:lang w:val="en-US"/>
+        </w:rPr>
+      </w:pPr>
+      <w:r>
+        <w:rPr>
+          <w:sz w:val="16"/>
+          <w:szCs w:val="16"/>
+          <w:lang w:val="en-US"/>
+        </w:rPr>
+        <w:t xml:space="preserve">  `</w:t>
+      </w:r>
+      <w:proofErr w:type="gramStart"/>
+      <w:r>
+        <w:rPr>
+          <w:sz w:val="16"/>
+          <w:szCs w:val="16"/>
+          <w:lang w:val="en-US"/>
+        </w:rPr>
+        <w:t>id</w:t>
+      </w:r>
+      <w:proofErr w:type="gramEnd"/>
+      <w:r>
+        <w:rPr>
+          <w:sz w:val="16"/>
+          <w:szCs w:val="16"/>
+          <w:lang w:val="en-US"/>
+        </w:rPr>
+        <w:t xml:space="preserve">` </w:t>
+      </w:r>
+      <w:proofErr w:type="spellStart"/>
+      <w:r>
+        <w:rPr>
+          <w:sz w:val="16"/>
+          <w:szCs w:val="16"/>
+          <w:lang w:val="en-US"/>
+        </w:rPr>
+        <w:t>int</w:t>
+      </w:r>
+      <w:proofErr w:type="spellEnd"/>
+      <w:r>
+        <w:rPr>
+          <w:sz w:val="16"/>
+          <w:szCs w:val="16"/>
+          <w:lang w:val="en-US"/>
+        </w:rPr>
+        <w:t>(11) NOT NULL AUTO_INCREMENT,</w:t>
+      </w:r>
+    </w:p>
+    <w:p>
+      <w:pPr>
+        <w:rPr>
+          <w:sz w:val="16"/>
+          <w:szCs w:val="16"/>
+          <w:lang w:val="en-US"/>
+        </w:rPr>
+      </w:pPr>
+      <w:r>
+        <w:rPr>
+          <w:sz w:val="16"/>
+          <w:szCs w:val="16"/>
+          <w:lang w:val="en-US"/>
+        </w:rPr>
+        <w:t xml:space="preserve">  `</w:t>
+      </w:r>
+      <w:proofErr w:type="spellStart"/>
+      <w:r>
+        <w:rPr>
+          <w:sz w:val="16"/>
+          <w:szCs w:val="16"/>
+          <w:lang w:val="en-US"/>
+        </w:rPr>
+        <w:t>Nombre</w:t>
+      </w:r>
+      <w:proofErr w:type="spellEnd"/>
+      <w:r>
+        <w:rPr>
+          <w:sz w:val="16"/>
+          <w:szCs w:val="16"/>
+          <w:lang w:val="en-US"/>
+        </w:rPr>
+        <w:t>` text NOT NULL,</w:t>
+      </w:r>
+    </w:p>
+    <w:p>
+      <w:pPr>
+        <w:rPr>
+          <w:sz w:val="16"/>
+          <w:szCs w:val="16"/>
+          <w:lang w:val="en-US"/>
+        </w:rPr>
+      </w:pPr>
+      <w:r>
+        <w:rPr>
+          <w:sz w:val="16"/>
+          <w:szCs w:val="16"/>
+          <w:lang w:val="en-US"/>
+        </w:rPr>
+        <w:t xml:space="preserve">  `Password` text NOT NULL,</w:t>
+      </w:r>
+    </w:p>
+    <w:p>
+      <w:pPr>
+        <w:rPr>
+          <w:sz w:val="16"/>
+          <w:szCs w:val="16"/>
+          <w:lang w:val="en-US"/>
+        </w:rPr>
+      </w:pPr>
+      <w:r>
+        <w:rPr>
+          <w:sz w:val="16"/>
+          <w:szCs w:val="16"/>
+          <w:lang w:val="en-US"/>
+        </w:rPr>
+        <w:t xml:space="preserve">  `</w:t>
+      </w:r>
+      <w:proofErr w:type="spellStart"/>
+      <w:r>
+        <w:rPr>
+          <w:sz w:val="16"/>
+          <w:szCs w:val="16"/>
+          <w:lang w:val="en-US"/>
+        </w:rPr>
+        <w:t>Privilegio</w:t>
+      </w:r>
+      <w:proofErr w:type="spellEnd"/>
+      <w:r>
+        <w:rPr>
+          <w:sz w:val="16"/>
+          <w:szCs w:val="16"/>
+          <w:lang w:val="en-US"/>
+        </w:rPr>
+        <w:t xml:space="preserve">` </w:t>
+      </w:r>
+      <w:proofErr w:type="spellStart"/>
+      <w:proofErr w:type="gramStart"/>
+      <w:r>
+        <w:rPr>
+          <w:sz w:val="16"/>
+          <w:szCs w:val="16"/>
+          <w:lang w:val="en-US"/>
+        </w:rPr>
+        <w:t>int</w:t>
+      </w:r>
+      <w:proofErr w:type="spellEnd"/>
+      <w:r>
+        <w:rPr>
+          <w:sz w:val="16"/>
+          <w:szCs w:val="16"/>
+          <w:lang w:val="en-US"/>
+        </w:rPr>
+        <w:t>(</w:t>
+      </w:r>
+      <w:proofErr w:type="gramEnd"/>
+      <w:r>
+        <w:rPr>
+          <w:sz w:val="16"/>
+          <w:szCs w:val="16"/>
+          <w:lang w:val="en-US"/>
+        </w:rPr>
+        <w:t>11) NOT NULL,</w:t>
+      </w:r>
+    </w:p>
+    <w:p>
+      <w:pPr>
+        <w:rPr>
+          <w:sz w:val="16"/>
+          <w:szCs w:val="16"/>
+          <w:lang w:val="en-US"/>
+        </w:rPr>
+      </w:pPr>
+      <w:r>
+        <w:rPr>
+          <w:sz w:val="16"/>
+          <w:szCs w:val="16"/>
+          <w:lang w:val="en-US"/>
+        </w:rPr>
+        <w:t xml:space="preserve">  PRIMARY KEY (`id`)</w:t>
+      </w:r>
+    </w:p>
+    <w:p>
+      <w:pPr>
+        <w:rPr>
+          <w:sz w:val="16"/>
+          <w:szCs w:val="16"/>
+          <w:lang w:val="en-US"/>
+        </w:rPr>
+      </w:pPr>
+      <w:r>
+        <w:rPr>
+          <w:sz w:val="16"/>
+          <w:szCs w:val="16"/>
+          <w:lang w:val="en-US"/>
+        </w:rPr>
+        <w:t>) ENGINE=</w:t>
+      </w:r>
+      <w:proofErr w:type="spellStart"/>
+      <w:r>
+        <w:rPr>
+          <w:sz w:val="16"/>
+          <w:szCs w:val="16"/>
+          <w:lang w:val="en-US"/>
+        </w:rPr>
+        <w:t>MyISAM</w:t>
+      </w:r>
+      <w:proofErr w:type="spellEnd"/>
+      <w:r>
+        <w:rPr>
+          <w:sz w:val="16"/>
+          <w:szCs w:val="16"/>
+          <w:lang w:val="en-US"/>
+        </w:rPr>
+        <w:t xml:space="preserve"> DEFAULT CHARSET=latin1 AUTO_INCREMENT=</w:t>
+      </w:r>
+      <w:proofErr w:type="gramStart"/>
+      <w:r>
+        <w:rPr>
+          <w:sz w:val="16"/>
+          <w:szCs w:val="16"/>
+          <w:lang w:val="en-US"/>
+        </w:rPr>
+        <w:t>1 ;</w:t>
+      </w:r>
+      <w:proofErr w:type="gramEnd"/>
+    </w:p>
+    <w:p>
+      <w:pPr>
+        <w:rPr>
+          <w:sz w:val="16"/>
+          <w:szCs w:val="16"/>
+          <w:lang w:val="en-US"/>
+        </w:rPr>
+      </w:pPr>
+      <w:r>
+        <w:rPr>
+          <w:sz w:val="16"/>
+          <w:szCs w:val="16"/>
+          <w:lang w:val="en-US"/>
+        </w:rPr>
+        <w:br w:type="page"/>
+      </w:r>
+    </w:p>
+    <w:p>
+      <w:pPr>
+        <w:rPr>
+          <w:sz w:val="16"/>
+          <w:szCs w:val="16"/>
+          <w:lang w:val="en-US"/>
+        </w:rPr>
+      </w:pPr>
+    </w:p>
+    <w:p>
+      <w:pPr>
+        <w:rPr>
+          <w:b/>
+          <w:u w:val="single"/>
+        </w:rPr>
+      </w:pPr>
+      <w:r>
+        <w:rPr>
+          <w:b/>
+          <w:u w:val="single"/>
+        </w:rPr>
+        <w:t>Inst</w:t>
+      </w:r>
+      <w:r>
+        <w:rPr>
+          <w:b/>
+          <w:u w:val="single"/>
+        </w:rPr>
+        <w:t xml:space="preserve">alación y configuración </w:t>
+      </w:r>
+      <w:proofErr w:type="gramStart"/>
+      <w:r>
+        <w:rPr>
+          <w:b/>
+          <w:u w:val="single"/>
+        </w:rPr>
+        <w:t>Apache ,</w:t>
+      </w:r>
+      <w:proofErr w:type="gramEnd"/>
+      <w:r>
+        <w:rPr>
+          <w:b/>
+          <w:u w:val="single"/>
+        </w:rPr>
+        <w:t xml:space="preserve"> </w:t>
+      </w:r>
+      <w:proofErr w:type="spellStart"/>
+      <w:r>
+        <w:rPr>
+          <w:b/>
+          <w:u w:val="single"/>
+        </w:rPr>
+        <w:t>Mysql</w:t>
+      </w:r>
+      <w:proofErr w:type="spellEnd"/>
+      <w:r>
+        <w:rPr>
+          <w:b/>
+          <w:u w:val="single"/>
+        </w:rPr>
+        <w:t xml:space="preserve"> y </w:t>
+      </w:r>
+      <w:proofErr w:type="spellStart"/>
+      <w:r>
+        <w:rPr>
+          <w:b/>
+          <w:u w:val="single"/>
+        </w:rPr>
+        <w:t>Php</w:t>
+      </w:r>
+      <w:proofErr w:type="spellEnd"/>
+    </w:p>
+    <w:p>
+      <w:r>
+        <w:t xml:space="preserve">Lo que se tuvo que hacer en este caso fue la instalación de dos servidores en dos lugares distintos que en principio no tienen nada que ver uno con otro. </w:t>
+      </w:r>
+    </w:p>
+    <w:p>
+      <w:r>
+        <w:t xml:space="preserve">Un servidor se lo instalo en </w:t>
+      </w:r>
+      <w:proofErr w:type="gramStart"/>
+      <w:r>
+        <w:t>un</w:t>
+      </w:r>
+      <w:proofErr w:type="gramEnd"/>
+      <w:r>
+        <w:t xml:space="preserve"> planta ubicada en Caseros y el otro servidor ubicado en la planta </w:t>
+      </w:r>
+      <w:proofErr w:type="spellStart"/>
+      <w:r>
+        <w:t>Baradero</w:t>
+      </w:r>
+      <w:proofErr w:type="spellEnd"/>
+      <w:r>
+        <w:t>.</w:t>
+      </w:r>
+    </w:p>
+    <w:p>
+      <w:r>
+        <w:t xml:space="preserve"> Las instalaciones se hicieron bajo el sistema operativo Linux, en particular Ubuntu Server.</w:t>
+      </w:r>
+    </w:p>
+    <w:p>
+      <w:r>
+        <w:t xml:space="preserve">Las explicaciones de la instalación pueden encontrarse perfectamente explicadas </w:t>
+      </w:r>
+      <w:proofErr w:type="gramStart"/>
+      <w:r>
+        <w:t>en :</w:t>
+      </w:r>
+      <w:proofErr w:type="gramEnd"/>
+    </w:p>
+    <w:p>
+      <w:hyperlink r:id="rId5" w:history="1">
+        <w:r>
+          <w:rPr>
+            <w:rStyle w:val="Hipervnculo"/>
+          </w:rPr>
+          <w:t>https://help.ubuntu.com/community/ApacheMySQLPHP</w:t>
+        </w:r>
+      </w:hyperlink>
+    </w:p>
+    <w:p>
+      <w:r>
+        <w:br w:type="page"/>
+      </w:r>
+    </w:p>
+    <w:p/>
+    <w:p/>
+    <w:p/>
+    <w:p>
+      <w:pPr>
+        <w:rPr>
+          <w:b/>
+          <w:u w:val="single"/>
+        </w:rPr>
+      </w:pPr>
+      <w:r>
+        <w:rPr>
+          <w:b/>
+          <w:u w:val="single"/>
+        </w:rPr>
+        <w:t>Lectura ficheros memoria interna celular</w:t>
+      </w:r>
+    </w:p>
+    <w:p>
+      <w:pPr>
+        <w:rPr>
+          <w:b/>
+          <w:u w:val="single"/>
+        </w:rPr>
+      </w:pPr>
+    </w:p>
+    <w:p>
+      <w:pPr>
+        <w:rPr>
+          <w:b/>
+          <w:u w:val="single"/>
+        </w:rPr>
+      </w:pPr>
+      <w:proofErr w:type="spellStart"/>
+      <w:r>
+        <w:rPr>
+          <w:b/>
+          <w:u w:val="single"/>
+        </w:rPr>
+        <w:t>Json</w:t>
+      </w:r>
+      <w:proofErr w:type="spellEnd"/>
+      <w:r>
+        <w:rPr>
+          <w:b/>
+          <w:u w:val="single"/>
+        </w:rPr>
+        <w:t xml:space="preserve"> de comunicación</w:t>
+      </w:r>
+    </w:p>
+    <w:p>
+      <w:pPr>
+        <w:rPr>
+          <w:b/>
+          <w:u w:val="single"/>
+        </w:rPr>
+      </w:pPr>
+    </w:p>
+    <w:p>
+      <w:pPr>
+        <w:rPr>
+          <w:b/>
+          <w:u w:val="single"/>
+        </w:rPr>
+      </w:pPr>
+      <w:r>
+        <w:rPr>
+          <w:b/>
+          <w:u w:val="single"/>
+        </w:rPr>
+        <w:t xml:space="preserve">Consultas básicas </w:t>
+      </w:r>
+      <w:proofErr w:type="spellStart"/>
+      <w:r>
+        <w:rPr>
+          <w:b/>
+          <w:u w:val="single"/>
+        </w:rPr>
+        <w:t>php</w:t>
+      </w:r>
+      <w:proofErr w:type="spellEnd"/>
+    </w:p>
+    <w:p>
+      <w:pPr>
+        <w:rPr>
+          <w:b/>
+          <w:u w:val="single"/>
+        </w:rPr>
+      </w:pPr>
+    </w:p>
+    <w:p>
+      <w:pPr>
+        <w:rPr>
+          <w:b/>
+        </w:rPr>
+      </w:pPr>
+    </w:p>
     <w:sectPr>
       <w:pgSz w:w="11906" w:h="16838"/>
       <w:pgMar w:top="1417" w:right="1701" w:bottom="1417" w:left="1701" w:header="708" w:footer="708" w:gutter="0"/>
@@ -644,6 +4599,48 @@
     <w:uiPriority w:val="99"/>
     <w:semiHidden/>
     <w:unhideWhenUsed/>
+  </w:style>
+  <w:style w:type="paragraph" w:styleId="Textodeglobo">
+    <w:name w:val="Balloon Text"/>
+    <w:basedOn w:val="Normal"/>
+    <w:link w:val="TextodegloboCar"/>
+    <w:uiPriority w:val="99"/>
+    <w:semiHidden/>
+    <w:unhideWhenUsed/>
+    <w:rsid w:val="00400792"/>
+    <w:pPr>
+      <w:spacing w:after="0" w:line="240" w:lineRule="auto"/>
+    </w:pPr>
+    <w:rPr>
+      <w:rFonts w:ascii="Tahoma" w:hAnsi="Tahoma" w:cs="Tahoma"/>
+      <w:sz w:val="16"/>
+      <w:szCs w:val="16"/>
+    </w:rPr>
+  </w:style>
+  <w:style w:type="character" w:customStyle="1" w:styleId="TextodegloboCar">
+    <w:name w:val="Texto de globo Car"/>
+    <w:basedOn w:val="Fuentedeprrafopredeter"/>
+    <w:link w:val="Textodeglobo"/>
+    <w:uiPriority w:val="99"/>
+    <w:semiHidden/>
+    <w:rsid w:val="00400792"/>
+    <w:rPr>
+      <w:rFonts w:ascii="Tahoma" w:eastAsia="Calibri" w:hAnsi="Tahoma" w:cs="Tahoma"/>
+      <w:sz w:val="16"/>
+      <w:szCs w:val="16"/>
+      <w:lang w:val="es-AR"/>
+    </w:rPr>
+  </w:style>
+  <w:style w:type="character" w:styleId="Hipervnculo">
+    <w:name w:val="Hyperlink"/>
+    <w:basedOn w:val="Fuentedeprrafopredeter"/>
+    <w:uiPriority w:val="99"/>
+    <w:unhideWhenUsed/>
+    <w:rsid w:val="009F1745"/>
+    <w:rPr>
+      <w:color w:val="0000FF" w:themeColor="hyperlink"/>
+      <w:u w:val="single"/>
+    </w:rPr>
   </w:style>
 </w:styles>
 </file>

</xml_diff>